<commit_message>
se actualiza el documento de entrega
</commit_message>
<xml_diff>
--- a/entrega 1 proyecto ing datos.docx
+++ b/entrega 1 proyecto ing datos.docx
@@ -71,11 +71,9 @@
       <w:r>
         <w:t xml:space="preserve">Nuestro cliente posee una base de datos en Excel, </w:t>
       </w:r>
-      <w:proofErr w:type="gramStart"/>
-      <w:r>
-        <w:t>que</w:t>
-      </w:r>
-      <w:proofErr w:type="gramEnd"/>
+      <w:r>
+        <w:t>que,</w:t>
+      </w:r>
       <w:r>
         <w:t xml:space="preserve"> a pesar de tener información completa, no permite consultas eficientes, ya que tiene datos duplicados lo cual complica tomar decisiones basadas en la información obtenida por la poca fiabilidad de esta</w:t>
       </w:r>
@@ -103,54 +101,235 @@
       <w:pPr>
         <w:shd w:val="clear" w:color="auto" w:fill="FFFFFF"/>
         <w:spacing w:after="160"/>
-      </w:pPr>
-      <w:r>
-        <w:t xml:space="preserve"> </w:t>
+        <w:rPr>
+          <w:b/>
+          <w:bCs/>
+        </w:rPr>
+      </w:pPr>
+      <w:r>
+        <w:rPr>
+          <w:b/>
+          <w:bCs/>
+        </w:rPr>
+        <w:t>General</w:t>
       </w:r>
     </w:p>
     <w:p>
       <w:pPr>
         <w:shd w:val="clear" w:color="auto" w:fill="FFFFFF"/>
         <w:spacing w:after="160"/>
-        <w:rPr>
-          <w:b/>
-        </w:rPr>
-      </w:pPr>
-      <w:r>
-        <w:rPr>
-          <w:b/>
-        </w:rPr>
-        <w:t xml:space="preserve">-Proporcionar una base de datos limpia y organizada que centralice la información de la empresa de transporte </w:t>
+      </w:pPr>
+      <w:r>
+        <w:t>Construir</w:t>
+      </w:r>
+      <w:r>
+        <w:t xml:space="preserve"> una base de datos que facilite </w:t>
+      </w:r>
+      <w:r>
+        <w:t>la comparación y consulta de información clave de una empresa de transporte, como viajes más rentables, vehículos con mayor cantidad de reparaciones o conductores con mayor numero de infracciones de transito</w:t>
       </w:r>
     </w:p>
     <w:p>
       <w:pPr>
         <w:shd w:val="clear" w:color="auto" w:fill="FFFFFF"/>
         <w:spacing w:after="160"/>
-      </w:pPr>
-      <w:r>
         <w:rPr>
           <w:b/>
-        </w:rPr>
-        <w:t>-Garantizar la capacidad de modificación y actualización completa para el dueño de la empresa</w:t>
-      </w:r>
-      <w:r>
-        <w:t xml:space="preserve"> </w:t>
-      </w:r>
-    </w:p>
-    <w:p>
-      <w:pPr>
+          <w:bCs/>
+        </w:rPr>
+      </w:pPr>
+      <w:r>
+        <w:rPr>
+          <w:b/>
+          <w:bCs/>
+        </w:rPr>
+        <w:t>Especifico</w:t>
+      </w:r>
+    </w:p>
+    <w:p>
+      <w:pPr>
+        <w:pStyle w:val="Prrafodelista"/>
+        <w:numPr>
+          <w:ilvl w:val="0"/>
+          <w:numId w:val="63"/>
+        </w:numPr>
         <w:shd w:val="clear" w:color="auto" w:fill="FFFFFF"/>
         <w:spacing w:after="160"/>
       </w:pPr>
       <w:r>
-        <w:rPr>
-          <w:b/>
-        </w:rPr>
-        <w:t>-Facilitar la toma de decisiones mediante reportes y consultas seguras</w:t>
-      </w:r>
-      <w:r>
-        <w:t xml:space="preserve"> </w:t>
+        <w:t>Construir el diagrama de clases para la base de datos de una empresa de transporte</w:t>
+      </w:r>
+    </w:p>
+    <w:p>
+      <w:pPr>
+        <w:pStyle w:val="Prrafodelista"/>
+        <w:numPr>
+          <w:ilvl w:val="0"/>
+          <w:numId w:val="63"/>
+        </w:numPr>
+        <w:shd w:val="clear" w:color="auto" w:fill="FFFFFF"/>
+        <w:spacing w:after="160"/>
+        <w:rPr>
+          <w:bCs/>
+        </w:rPr>
+      </w:pPr>
+      <w:r>
+        <w:rPr>
+          <w:bCs/>
+        </w:rPr>
+        <w:t xml:space="preserve">Proporcionar una base de datos limpia y organizada que centralice la información de la empresa de transporte </w:t>
+      </w:r>
+    </w:p>
+    <w:p>
+      <w:pPr>
+        <w:pStyle w:val="Prrafodelista"/>
+        <w:numPr>
+          <w:ilvl w:val="0"/>
+          <w:numId w:val="63"/>
+        </w:numPr>
+        <w:shd w:val="clear" w:color="auto" w:fill="FFFFFF"/>
+        <w:spacing w:after="160"/>
+        <w:rPr>
+          <w:bCs/>
+        </w:rPr>
+      </w:pPr>
+      <w:r>
+        <w:rPr>
+          <w:bCs/>
+        </w:rPr>
+        <w:t xml:space="preserve">Garantizar la capacidad de modificación y actualización </w:t>
+      </w:r>
+      <w:r>
+        <w:rPr>
+          <w:bCs/>
+        </w:rPr>
+        <w:t>de la base de datos</w:t>
+      </w:r>
+    </w:p>
+    <w:p>
+      <w:pPr>
+        <w:pStyle w:val="Prrafodelista"/>
+        <w:numPr>
+          <w:ilvl w:val="0"/>
+          <w:numId w:val="63"/>
+        </w:numPr>
+        <w:shd w:val="clear" w:color="auto" w:fill="FFFFFF"/>
+        <w:spacing w:after="160"/>
+        <w:rPr>
+          <w:bCs/>
+        </w:rPr>
+      </w:pPr>
+      <w:r>
+        <w:rPr>
+          <w:bCs/>
+        </w:rPr>
+        <w:t xml:space="preserve">Permitir </w:t>
+      </w:r>
+      <w:r>
+        <w:rPr>
+          <w:bCs/>
+        </w:rPr>
+        <w:t>la consulta de facturas por datos esenciales como ganancias o cliente</w:t>
+      </w:r>
+    </w:p>
+    <w:p>
+      <w:pPr>
+        <w:pStyle w:val="Prrafodelista"/>
+        <w:numPr>
+          <w:ilvl w:val="0"/>
+          <w:numId w:val="63"/>
+        </w:numPr>
+        <w:shd w:val="clear" w:color="auto" w:fill="FFFFFF"/>
+        <w:spacing w:after="160"/>
+        <w:rPr>
+          <w:bCs/>
+        </w:rPr>
+      </w:pPr>
+      <w:r>
+        <w:rPr>
+          <w:bCs/>
+        </w:rPr>
+        <w:t>Permitir la consulta de conductores por cedula de ciudadanía</w:t>
+      </w:r>
+    </w:p>
+    <w:p>
+      <w:pPr>
+        <w:pStyle w:val="Prrafodelista"/>
+        <w:numPr>
+          <w:ilvl w:val="0"/>
+          <w:numId w:val="63"/>
+        </w:numPr>
+        <w:shd w:val="clear" w:color="auto" w:fill="FFFFFF"/>
+        <w:spacing w:after="160"/>
+        <w:rPr>
+          <w:bCs/>
+        </w:rPr>
+      </w:pPr>
+      <w:r>
+        <w:rPr>
+          <w:bCs/>
+        </w:rPr>
+        <w:t>Brindar la capacidad de consulta de vehículos por placa</w:t>
+      </w:r>
+    </w:p>
+    <w:p>
+      <w:pPr>
+        <w:pStyle w:val="Prrafodelista"/>
+        <w:numPr>
+          <w:ilvl w:val="0"/>
+          <w:numId w:val="63"/>
+        </w:numPr>
+        <w:shd w:val="clear" w:color="auto" w:fill="FFFFFF"/>
+        <w:spacing w:after="160"/>
+        <w:rPr>
+          <w:bCs/>
+        </w:rPr>
+      </w:pPr>
+      <w:r>
+        <w:rPr>
+          <w:bCs/>
+        </w:rPr>
+        <w:t xml:space="preserve">Permitir la consulta de clientes por Id </w:t>
+      </w:r>
+    </w:p>
+    <w:p>
+      <w:pPr>
+        <w:pStyle w:val="Prrafodelista"/>
+        <w:numPr>
+          <w:ilvl w:val="0"/>
+          <w:numId w:val="63"/>
+        </w:numPr>
+        <w:shd w:val="clear" w:color="auto" w:fill="FFFFFF"/>
+        <w:spacing w:after="160"/>
+        <w:rPr>
+          <w:bCs/>
+        </w:rPr>
+      </w:pPr>
+      <w:r>
+        <w:rPr>
+          <w:bCs/>
+        </w:rPr>
+        <w:t>Permitir la consulta de conductores por número de multas</w:t>
+      </w:r>
+    </w:p>
+    <w:p>
+      <w:pPr>
+        <w:pStyle w:val="Prrafodelista"/>
+        <w:numPr>
+          <w:ilvl w:val="0"/>
+          <w:numId w:val="63"/>
+        </w:numPr>
+        <w:shd w:val="clear" w:color="auto" w:fill="FFFFFF"/>
+        <w:spacing w:after="160"/>
+        <w:rPr>
+          <w:bCs/>
+        </w:rPr>
+      </w:pPr>
+      <w:r>
+        <w:rPr>
+          <w:bCs/>
+        </w:rPr>
+        <w:t>Permitir consultar el valor promedio de un gasto por Id</w:t>
       </w:r>
     </w:p>
     <w:p>
@@ -213,6 +392,205 @@
           <w:bCs/>
         </w:rPr>
       </w:pPr>
+      <w:r>
+        <w:rPr>
+          <w:bCs/>
+        </w:rPr>
+        <w:t xml:space="preserve">se </w:t>
+      </w:r>
+      <w:r>
+        <w:rPr>
+          <w:bCs/>
+        </w:rPr>
+        <w:t>escogió como</w:t>
+      </w:r>
+      <w:r>
+        <w:rPr>
+          <w:bCs/>
+        </w:rPr>
+        <w:t xml:space="preserve"> </w:t>
+      </w:r>
+      <w:r>
+        <w:rPr>
+          <w:bCs/>
+        </w:rPr>
+        <w:t>solución</w:t>
+      </w:r>
+      <w:r>
+        <w:rPr>
+          <w:bCs/>
+        </w:rPr>
+        <w:t xml:space="preserve"> una aplicación que solo </w:t>
+      </w:r>
+      <w:r>
+        <w:rPr>
+          <w:bCs/>
+        </w:rPr>
+        <w:t>será</w:t>
+      </w:r>
+      <w:r>
+        <w:rPr>
+          <w:bCs/>
+        </w:rPr>
+        <w:t xml:space="preserve"> de uso para administradores y supervisores, esta </w:t>
+      </w:r>
+      <w:r>
+        <w:rPr>
+          <w:bCs/>
+        </w:rPr>
+        <w:t>contará</w:t>
+      </w:r>
+      <w:r>
+        <w:rPr>
+          <w:bCs/>
+        </w:rPr>
+        <w:t xml:space="preserve"> con 6 </w:t>
+      </w:r>
+      <w:r>
+        <w:rPr>
+          <w:bCs/>
+        </w:rPr>
+        <w:t>módulos</w:t>
+      </w:r>
+      <w:r>
+        <w:rPr>
+          <w:bCs/>
+        </w:rPr>
+        <w:t xml:space="preserve">, siendo estos: cliente, usuario, factura, </w:t>
+      </w:r>
+      <w:r>
+        <w:rPr>
+          <w:bCs/>
+        </w:rPr>
+        <w:t>gastos, conductor</w:t>
+      </w:r>
+      <w:r>
+        <w:rPr>
+          <w:bCs/>
+        </w:rPr>
+        <w:t xml:space="preserve">, </w:t>
+      </w:r>
+      <w:proofErr w:type="spellStart"/>
+      <w:proofErr w:type="gramStart"/>
+      <w:r>
+        <w:rPr>
+          <w:bCs/>
+        </w:rPr>
+        <w:t>vehículo</w:t>
+      </w:r>
+      <w:r>
+        <w:rPr>
+          <w:bCs/>
+        </w:rPr>
+        <w:t>,viaje</w:t>
+      </w:r>
+      <w:proofErr w:type="spellEnd"/>
+      <w:proofErr w:type="gramEnd"/>
+      <w:r>
+        <w:rPr>
+          <w:bCs/>
+        </w:rPr>
+        <w:t xml:space="preserve">. Cada </w:t>
+      </w:r>
+      <w:r>
+        <w:rPr>
+          <w:bCs/>
+        </w:rPr>
+        <w:t>módulo</w:t>
+      </w:r>
+      <w:r>
+        <w:rPr>
+          <w:bCs/>
+        </w:rPr>
+        <w:t xml:space="preserve"> tiene </w:t>
+      </w:r>
+      <w:r>
+        <w:rPr>
+          <w:bCs/>
+        </w:rPr>
+        <w:t>información</w:t>
+      </w:r>
+      <w:r>
+        <w:rPr>
+          <w:bCs/>
+        </w:rPr>
+        <w:t xml:space="preserve"> relevante que se relaciona en factura, </w:t>
+      </w:r>
+      <w:r>
+        <w:rPr>
+          <w:bCs/>
+        </w:rPr>
+        <w:lastRenderedPageBreak/>
+        <w:t xml:space="preserve">donde </w:t>
+      </w:r>
+      <w:r>
+        <w:rPr>
+          <w:bCs/>
+        </w:rPr>
+        <w:t>estará</w:t>
+      </w:r>
+      <w:r>
+        <w:rPr>
+          <w:bCs/>
+        </w:rPr>
+        <w:t xml:space="preserve"> </w:t>
+      </w:r>
+      <w:r>
+        <w:rPr>
+          <w:bCs/>
+        </w:rPr>
+        <w:t>registrada</w:t>
+      </w:r>
+      <w:r>
+        <w:rPr>
+          <w:bCs/>
+        </w:rPr>
+        <w:t xml:space="preserve"> </w:t>
+      </w:r>
+      <w:r>
+        <w:rPr>
+          <w:bCs/>
+        </w:rPr>
+        <w:t>información</w:t>
+      </w:r>
+      <w:r>
+        <w:rPr>
+          <w:bCs/>
+        </w:rPr>
+        <w:t xml:space="preserve"> de viajes como el documento del conductor, la placa del </w:t>
+      </w:r>
+      <w:r>
+        <w:rPr>
+          <w:bCs/>
+        </w:rPr>
+        <w:t>vehículo</w:t>
+      </w:r>
+      <w:r>
+        <w:rPr>
+          <w:bCs/>
+        </w:rPr>
+        <w:t xml:space="preserve">, el identificador del cliente y lo mas relevante para nuestro cliente las utilidades y los gastos. La idea de esta aplicación es que los usuarios puedan consultar </w:t>
+      </w:r>
+      <w:r>
+        <w:rPr>
+          <w:bCs/>
+        </w:rPr>
+        <w:t xml:space="preserve">información como multas de un conductor, valor de un </w:t>
+      </w:r>
+      <w:proofErr w:type="spellStart"/>
+      <w:r>
+        <w:rPr>
+          <w:bCs/>
+        </w:rPr>
+        <w:t>Soat</w:t>
+      </w:r>
+      <w:proofErr w:type="spellEnd"/>
+      <w:r>
+        <w:rPr>
+          <w:bCs/>
+        </w:rPr>
+        <w:t>, reparaciones de un vehículo etc. Con el fin de tomar decisiones importantes tales como despedir un conductor, vender un vehículo o fijar el precio de determinado viaje basándose en los gastos que este conlleva</w:t>
+      </w:r>
     </w:p>
     <w:p>
       <w:pPr>
@@ -317,7 +695,6 @@
         <w:ind w:left="1800"/>
       </w:pPr>
       <w:r>
-        <w:lastRenderedPageBreak/>
         <w:t xml:space="preserve">Registro, actualización y eliminación de usuarios. </w:t>
       </w:r>
     </w:p>
@@ -639,6 +1016,7 @@
         <w:ind w:left="1800"/>
       </w:pPr>
       <w:r>
+        <w:lastRenderedPageBreak/>
         <w:t xml:space="preserve">Integración con facturación y viajes para consultar consumo histórico de servicios. </w:t>
       </w:r>
     </w:p>
@@ -825,7 +1203,6 @@
         <w:ind w:left="1800"/>
       </w:pPr>
       <w:r>
-        <w:lastRenderedPageBreak/>
         <w:t xml:space="preserve">Cálculo de “ganancia del viaje” y relación con gastos. </w:t>
       </w:r>
     </w:p>
@@ -1123,6 +1500,7 @@
         <w:ind w:left="1800"/>
       </w:pPr>
       <w:r>
+        <w:lastRenderedPageBreak/>
         <w:t xml:space="preserve">Permisos de lectura/escritura basados en roles, con privilegios totales para el dueño o administrador principal. </w:t>
       </w:r>
     </w:p>
@@ -1149,117 +1527,87 @@
     </w:p>
     <w:p>
       <w:pPr>
+        <w:jc w:val="center"/>
+        <w:rPr>
+          <w:b/>
+        </w:rPr>
+      </w:pPr>
+      <w:r>
+        <w:rPr>
+          <w:b/>
+        </w:rPr>
+        <w:t xml:space="preserve">Limitaciones </w:t>
+      </w:r>
+    </w:p>
+    <w:p>
+      <w:pPr>
+        <w:pStyle w:val="Prrafodelista"/>
         <w:numPr>
           <w:ilvl w:val="0"/>
-          <w:numId w:val="57"/>
+          <w:numId w:val="62"/>
         </w:numPr>
-        <w:ind w:left="1080"/>
-      </w:pPr>
-      <w:r>
-        <w:rPr>
-          <w:b/>
-        </w:rPr>
-        <w:t>Limitaciones y exclusiones</w:t>
-      </w:r>
-      <w:r>
-        <w:t xml:space="preserve"> </w:t>
+        <w:jc w:val="both"/>
+      </w:pPr>
+      <w:r>
+        <w:t>No se contempla la localización en tiempo real de vehículos ni</w:t>
+      </w:r>
+      <w:r>
+        <w:t xml:space="preserve"> pasajeros</w:t>
       </w:r>
     </w:p>
     <w:p>
       <w:pPr>
         <w:numPr>
           <w:ilvl w:val="0"/>
-          <w:numId w:val="28"/>
+          <w:numId w:val="62"/>
         </w:numPr>
-        <w:ind w:left="1080"/>
-      </w:pPr>
-      <w:r>
-        <w:t xml:space="preserve">No se contempla la localización en tiempo real de vehículos ni la asignación dinámica de rutas. </w:t>
+        <w:jc w:val="both"/>
+      </w:pPr>
+      <w:r>
+        <w:t xml:space="preserve">La información de cada viaje es definida por lugar de salida y llegada junto con duración, no se </w:t>
+      </w:r>
+      <w:proofErr w:type="gramStart"/>
+      <w:r>
+        <w:t>especificara</w:t>
+      </w:r>
+      <w:proofErr w:type="gramEnd"/>
+      <w:r>
+        <w:t xml:space="preserve"> cual es la ruta a tomar</w:t>
       </w:r>
     </w:p>
     <w:p>
       <w:pPr>
         <w:numPr>
           <w:ilvl w:val="0"/>
-          <w:numId w:val="49"/>
+          <w:numId w:val="62"/>
         </w:numPr>
-        <w:ind w:left="1080"/>
-      </w:pPr>
-      <w:r>
-        <w:t xml:space="preserve">La facturación se centra en los datos relevantes para la empresa, sin integrar necesariamente módulos contables externos. </w:t>
-      </w:r>
-    </w:p>
-    <w:p>
-      <w:pPr>
-        <w:numPr>
-          <w:ilvl w:val="0"/>
-          <w:numId w:val="51"/>
-        </w:numPr>
-      </w:pPr>
-      <w:r>
-        <w:t xml:space="preserve">Cualquier funcionalidad avanzada de inteligencia de negocios o predicción (como análisis de </w:t>
-      </w:r>
-      <w:proofErr w:type="spellStart"/>
-      <w:r>
-        <w:t>big</w:t>
-      </w:r>
-      <w:proofErr w:type="spellEnd"/>
-      <w:r>
-        <w:t xml:space="preserve"> data) quedaría como futura ampliación, no en la versión inicial. </w:t>
+        <w:jc w:val="both"/>
+      </w:pPr>
+      <w:r>
+        <w:t>El cliente de la empresa de transporte no tendrá acceso a la aplicación</w:t>
       </w:r>
     </w:p>
     <w:p>
       <w:pPr>
         <w:shd w:val="clear" w:color="auto" w:fill="FFFFFF"/>
         <w:spacing w:after="160"/>
-      </w:pPr>
-      <w:r>
-        <w:t xml:space="preserve"> </w:t>
-      </w:r>
+        <w:ind w:firstLine="60"/>
+        <w:jc w:val="both"/>
+      </w:pPr>
     </w:p>
     <w:p>
       <w:pPr>
         <w:shd w:val="clear" w:color="auto" w:fill="FFFFFF"/>
         <w:spacing w:after="160"/>
-      </w:pPr>
-      <w:r>
-        <w:t xml:space="preserve"> </w:t>
-      </w:r>
-    </w:p>
-    <w:p>
-      <w:pPr>
-        <w:shd w:val="clear" w:color="auto" w:fill="FFFFFF"/>
-        <w:spacing w:before="240" w:after="240"/>
-        <w:jc w:val="center"/>
-      </w:pPr>
-      <w:r>
-        <w:rPr>
-          <w:b/>
-        </w:rPr>
-        <w:t>USUARIOS Y PERMISOS</w:t>
-      </w:r>
-    </w:p>
-    <w:p>
-      <w:pPr>
-        <w:numPr>
-          <w:ilvl w:val="0"/>
-          <w:numId w:val="13"/>
-        </w:numPr>
-        <w:ind w:left="1080"/>
-      </w:pPr>
-      <w:r>
-        <w:lastRenderedPageBreak/>
-        <w:t xml:space="preserve">Se contempla la existencia de un perfil único con permisos de administrador: el dueño de la empresa. De manera opcional, se pueden incluir otros usuarios con roles restringidos (por ejemplo, personal de contabilidad o asistentes), pero siempre bajo la supervisión y validación del dueño. </w:t>
-      </w:r>
+        <w:ind w:firstLine="60"/>
+        <w:jc w:val="both"/>
+      </w:pPr>
     </w:p>
     <w:p>
       <w:pPr>
         <w:shd w:val="clear" w:color="auto" w:fill="FFFFFF"/>
         <w:spacing w:after="160"/>
       </w:pPr>
-      <w:r>
-        <w:t xml:space="preserve"> </w:t>
-      </w:r>
     </w:p>
     <w:p>
       <w:pPr>
@@ -1295,18 +1643,6 @@
       <w:pPr>
         <w:shd w:val="clear" w:color="auto" w:fill="FFFFFF"/>
         <w:spacing w:after="160"/>
-      </w:pPr>
-      <w:r>
-        <w:t xml:space="preserve">Seleccionamos una solución usando los módulos usuario, conductor, vehículo, factura y gastos ya que era una que podía contener toda la información  </w:t>
-      </w:r>
-    </w:p>
-    <w:p>
-      <w:pPr>
-        <w:shd w:val="clear" w:color="auto" w:fill="FFFFFF"/>
-        <w:spacing w:after="160"/>
-        <w:rPr>
-          <w:color w:val="FF0000"/>
-        </w:rPr>
       </w:pPr>
       <w:r>
         <w:rPr>
@@ -1399,6 +1735,56 @@
 </w:document>
 </file>
 
+<file path=word/endnotes.xml><?xml version="1.0" encoding="utf-8"?>
+<w:endnotes xmlns:wpc="http://schemas.microsoft.com/office/word/2010/wordprocessingCanvas" xmlns:cx="http://schemas.microsoft.com/office/drawing/2014/chartex" xmlns:cx1="http://schemas.microsoft.com/office/drawing/2015/9/8/chartex" xmlns:cx2="http://schemas.microsoft.com/office/drawing/2015/10/21/chartex" xmlns:cx3="http://schemas.microsoft.com/office/drawing/2016/5/9/chartex" xmlns:cx4="http://schemas.microsoft.com/office/drawing/2016/5/10/chartex" xmlns:cx5="http://schemas.microsoft.com/office/drawing/2016/5/11/chartex" xmlns:cx6="http://schemas.microsoft.com/office/drawing/2016/5/12/chartex" xmlns:cx7="http://schemas.microsoft.com/office/drawing/2016/5/13/chartex" xmlns:cx8="http://schemas.microsoft.com/office/drawing/2016/5/14/chartex" xmlns:mc="http://schemas.openxmlformats.org/markup-compatibility/2006" xmlns:aink="http://schemas.microsoft.com/office/drawing/2016/ink" xmlns:am3d="http://schemas.microsoft.com/office/drawing/2017/model3d" xmlns:o="urn:schemas-microsoft-com:office:office" xmlns:oel="http://schemas.microsoft.com/office/2019/extlst" xmlns:r="http://schemas.openxmlformats.org/officeDocument/2006/relationships" xmlns:m="http://schemas.openxmlformats.org/officeDocument/2006/math" xmlns:v="urn:schemas-microsoft-com:vml" xmlns:wp14="http://schemas.microsoft.com/office/word/2010/wordprocessingDrawing" xmlns:wp="http://schemas.openxmlformats.org/drawingml/2006/wordprocessingDrawing" xmlns:w10="urn:schemas-microsoft-com:office:word" xmlns:w="http://schemas.openxmlformats.org/wordprocessingml/2006/main" xmlns:w14="http://schemas.microsoft.com/office/word/2010/wordml" xmlns:w15="http://schemas.microsoft.com/office/word/2012/wordml" xmlns:w16cex="http://schemas.microsoft.com/office/word/2018/wordml/cex" xmlns:w16cid="http://schemas.microsoft.com/office/word/2016/wordml/cid" xmlns:w16="http://schemas.microsoft.com/office/word/2018/wordml" xmlns:w16du="http://schemas.microsoft.com/office/word/2023/wordml/word16du" xmlns:w16sdtdh="http://schemas.microsoft.com/office/word/2020/wordml/sdtdatahash" xmlns:w16sdtfl="http://schemas.microsoft.com/office/word/2024/wordml/sdtformatlock" xmlns:w16se="http://schemas.microsoft.com/office/word/2015/wordml/symex" xmlns:wpg="http://schemas.microsoft.com/office/word/2010/wordprocessingGroup" xmlns:wpi="http://schemas.microsoft.com/office/word/2010/wordprocessingInk" xmlns:wne="http://schemas.microsoft.com/office/word/2006/wordml" xmlns:wps="http://schemas.microsoft.com/office/word/2010/wordprocessingShape" mc:Ignorable="w14 w15 w16se w16cid w16 w16cex w16sdtdh w16sdtfl w16du wp14">
+  <w:endnote w:type="separator" w:id="-1">
+    <w:p>
+      <w:pPr>
+        <w:spacing w:line="240" w:lineRule="auto"/>
+      </w:pPr>
+      <w:r>
+        <w:separator/>
+      </w:r>
+    </w:p>
+  </w:endnote>
+  <w:endnote w:type="continuationSeparator" w:id="0">
+    <w:p>
+      <w:pPr>
+        <w:spacing w:line="240" w:lineRule="auto"/>
+      </w:pPr>
+      <w:r>
+        <w:continuationSeparator/>
+      </w:r>
+    </w:p>
+  </w:endnote>
+</w:endnotes>
+</file>
+
+<file path=word/footnotes.xml><?xml version="1.0" encoding="utf-8"?>
+<w:footnotes xmlns:wpc="http://schemas.microsoft.com/office/word/2010/wordprocessingCanvas" xmlns:cx="http://schemas.microsoft.com/office/drawing/2014/chartex" xmlns:cx1="http://schemas.microsoft.com/office/drawing/2015/9/8/chartex" xmlns:cx2="http://schemas.microsoft.com/office/drawing/2015/10/21/chartex" xmlns:cx3="http://schemas.microsoft.com/office/drawing/2016/5/9/chartex" xmlns:cx4="http://schemas.microsoft.com/office/drawing/2016/5/10/chartex" xmlns:cx5="http://schemas.microsoft.com/office/drawing/2016/5/11/chartex" xmlns:cx6="http://schemas.microsoft.com/office/drawing/2016/5/12/chartex" xmlns:cx7="http://schemas.microsoft.com/office/drawing/2016/5/13/chartex" xmlns:cx8="http://schemas.microsoft.com/office/drawing/2016/5/14/chartex" xmlns:mc="http://schemas.openxmlformats.org/markup-compatibility/2006" xmlns:aink="http://schemas.microsoft.com/office/drawing/2016/ink" xmlns:am3d="http://schemas.microsoft.com/office/drawing/2017/model3d" xmlns:o="urn:schemas-microsoft-com:office:office" xmlns:oel="http://schemas.microsoft.com/office/2019/extlst" xmlns:r="http://schemas.openxmlformats.org/officeDocument/2006/relationships" xmlns:m="http://schemas.openxmlformats.org/officeDocument/2006/math" xmlns:v="urn:schemas-microsoft-com:vml" xmlns:wp14="http://schemas.microsoft.com/office/word/2010/wordprocessingDrawing" xmlns:wp="http://schemas.openxmlformats.org/drawingml/2006/wordprocessingDrawing" xmlns:w10="urn:schemas-microsoft-com:office:word" xmlns:w="http://schemas.openxmlformats.org/wordprocessingml/2006/main" xmlns:w14="http://schemas.microsoft.com/office/word/2010/wordml" xmlns:w15="http://schemas.microsoft.com/office/word/2012/wordml" xmlns:w16cex="http://schemas.microsoft.com/office/word/2018/wordml/cex" xmlns:w16cid="http://schemas.microsoft.com/office/word/2016/wordml/cid" xmlns:w16="http://schemas.microsoft.com/office/word/2018/wordml" xmlns:w16du="http://schemas.microsoft.com/office/word/2023/wordml/word16du" xmlns:w16sdtdh="http://schemas.microsoft.com/office/word/2020/wordml/sdtdatahash" xmlns:w16sdtfl="http://schemas.microsoft.com/office/word/2024/wordml/sdtformatlock" xmlns:w16se="http://schemas.microsoft.com/office/word/2015/wordml/symex" xmlns:wpg="http://schemas.microsoft.com/office/word/2010/wordprocessingGroup" xmlns:wpi="http://schemas.microsoft.com/office/word/2010/wordprocessingInk" xmlns:wne="http://schemas.microsoft.com/office/word/2006/wordml" xmlns:wps="http://schemas.microsoft.com/office/word/2010/wordprocessingShape" mc:Ignorable="w14 w15 w16se w16cid w16 w16cex w16sdtdh w16sdtfl w16du wp14">
+  <w:footnote w:type="separator" w:id="-1">
+    <w:p>
+      <w:pPr>
+        <w:spacing w:line="240" w:lineRule="auto"/>
+      </w:pPr>
+      <w:r>
+        <w:separator/>
+      </w:r>
+    </w:p>
+  </w:footnote>
+  <w:footnote w:type="continuationSeparator" w:id="0">
+    <w:p>
+      <w:pPr>
+        <w:spacing w:line="240" w:lineRule="auto"/>
+      </w:pPr>
+      <w:r>
+        <w:continuationSeparator/>
+      </w:r>
+    </w:p>
+  </w:footnote>
+</w:footnotes>
+</file>
+
 <file path=word/numbering.xml><?xml version="1.0" encoding="utf-8"?>
 <w:numbering xmlns:wpc="http://schemas.microsoft.com/office/word/2010/wordprocessingCanvas" xmlns:cx="http://schemas.microsoft.com/office/drawing/2014/chartex" xmlns:cx1="http://schemas.microsoft.com/office/drawing/2015/9/8/chartex" xmlns:cx2="http://schemas.microsoft.com/office/drawing/2015/10/21/chartex" xmlns:cx3="http://schemas.microsoft.com/office/drawing/2016/5/9/chartex" xmlns:cx4="http://schemas.microsoft.com/office/drawing/2016/5/10/chartex" xmlns:cx5="http://schemas.microsoft.com/office/drawing/2016/5/11/chartex" xmlns:cx6="http://schemas.microsoft.com/office/drawing/2016/5/12/chartex" xmlns:cx7="http://schemas.microsoft.com/office/drawing/2016/5/13/chartex" xmlns:cx8="http://schemas.microsoft.com/office/drawing/2016/5/14/chartex" xmlns:mc="http://schemas.openxmlformats.org/markup-compatibility/2006" xmlns:aink="http://schemas.microsoft.com/office/drawing/2016/ink" xmlns:am3d="http://schemas.microsoft.com/office/drawing/2017/model3d" xmlns:o="urn:schemas-microsoft-com:office:office" xmlns:oel="http://schemas.microsoft.com/office/2019/extlst" xmlns:r="http://schemas.openxmlformats.org/officeDocument/2006/relationships" xmlns:m="http://schemas.openxmlformats.org/officeDocument/2006/math" xmlns:v="urn:schemas-microsoft-com:vml" xmlns:wp14="http://schemas.microsoft.com/office/word/2010/wordprocessingDrawing" xmlns:wp="http://schemas.openxmlformats.org/drawingml/2006/wordprocessingDrawing" xmlns:w10="urn:schemas-microsoft-com:office:word" xmlns:w="http://schemas.openxmlformats.org/wordprocessingml/2006/main" xmlns:w14="http://schemas.microsoft.com/office/word/2010/wordml" xmlns:w15="http://schemas.microsoft.com/office/word/2012/wordml" xmlns:w16cex="http://schemas.microsoft.com/office/word/2018/wordml/cex" xmlns:w16cid="http://schemas.microsoft.com/office/word/2016/wordml/cid" xmlns:w16="http://schemas.microsoft.com/office/word/2018/wordml" xmlns:w16du="http://schemas.microsoft.com/office/word/2023/wordml/word16du" xmlns:w16sdtdh="http://schemas.microsoft.com/office/word/2020/wordml/sdtdatahash" xmlns:w16sdtfl="http://schemas.microsoft.com/office/word/2024/wordml/sdtformatlock" xmlns:w16se="http://schemas.microsoft.com/office/word/2015/wordml/symex" xmlns:wpg="http://schemas.microsoft.com/office/word/2010/wordprocessingGroup" xmlns:wpi="http://schemas.microsoft.com/office/word/2010/wordprocessingInk" xmlns:wne="http://schemas.microsoft.com/office/word/2006/wordml" xmlns:wps="http://schemas.microsoft.com/office/word/2010/wordprocessingShape" mc:Ignorable="w14 w15 w16se w16cid w16 w16cex w16sdtdh w16sdtfl w16du wp14">
   <w:abstractNum w:abstractNumId="0" w15:restartNumberingAfterBreak="0">
@@ -5114,6 +5500,119 @@
     </w:lvl>
   </w:abstractNum>
   <w:abstractNum w:abstractNumId="32" w15:restartNumberingAfterBreak="0">
+    <w:nsid w:val="46FD1A8A"/>
+    <w:multiLevelType w:val="hybridMultilevel"/>
+    <w:tmpl w:val="D05267B2"/>
+    <w:lvl w:ilvl="0" w:tplc="240A0001">
+      <w:start w:val="1"/>
+      <w:numFmt w:val="bullet"/>
+      <w:lvlText w:val=""/>
+      <w:lvlJc w:val="left"/>
+      <w:pPr>
+        <w:ind w:left="720" w:hanging="360"/>
+      </w:pPr>
+      <w:rPr>
+        <w:rFonts w:ascii="Symbol" w:hAnsi="Symbol" w:hint="default"/>
+      </w:rPr>
+    </w:lvl>
+    <w:lvl w:ilvl="1" w:tplc="240A0003" w:tentative="1">
+      <w:start w:val="1"/>
+      <w:numFmt w:val="bullet"/>
+      <w:lvlText w:val="o"/>
+      <w:lvlJc w:val="left"/>
+      <w:pPr>
+        <w:ind w:left="1440" w:hanging="360"/>
+      </w:pPr>
+      <w:rPr>
+        <w:rFonts w:ascii="Courier New" w:hAnsi="Courier New" w:cs="Courier New" w:hint="default"/>
+      </w:rPr>
+    </w:lvl>
+    <w:lvl w:ilvl="2" w:tplc="240A0005" w:tentative="1">
+      <w:start w:val="1"/>
+      <w:numFmt w:val="bullet"/>
+      <w:lvlText w:val=""/>
+      <w:lvlJc w:val="left"/>
+      <w:pPr>
+        <w:ind w:left="2160" w:hanging="360"/>
+      </w:pPr>
+      <w:rPr>
+        <w:rFonts w:ascii="Wingdings" w:hAnsi="Wingdings" w:hint="default"/>
+      </w:rPr>
+    </w:lvl>
+    <w:lvl w:ilvl="3" w:tplc="240A0001" w:tentative="1">
+      <w:start w:val="1"/>
+      <w:numFmt w:val="bullet"/>
+      <w:lvlText w:val=""/>
+      <w:lvlJc w:val="left"/>
+      <w:pPr>
+        <w:ind w:left="2880" w:hanging="360"/>
+      </w:pPr>
+      <w:rPr>
+        <w:rFonts w:ascii="Symbol" w:hAnsi="Symbol" w:hint="default"/>
+      </w:rPr>
+    </w:lvl>
+    <w:lvl w:ilvl="4" w:tplc="240A0003" w:tentative="1">
+      <w:start w:val="1"/>
+      <w:numFmt w:val="bullet"/>
+      <w:lvlText w:val="o"/>
+      <w:lvlJc w:val="left"/>
+      <w:pPr>
+        <w:ind w:left="3600" w:hanging="360"/>
+      </w:pPr>
+      <w:rPr>
+        <w:rFonts w:ascii="Courier New" w:hAnsi="Courier New" w:cs="Courier New" w:hint="default"/>
+      </w:rPr>
+    </w:lvl>
+    <w:lvl w:ilvl="5" w:tplc="240A0005" w:tentative="1">
+      <w:start w:val="1"/>
+      <w:numFmt w:val="bullet"/>
+      <w:lvlText w:val=""/>
+      <w:lvlJc w:val="left"/>
+      <w:pPr>
+        <w:ind w:left="4320" w:hanging="360"/>
+      </w:pPr>
+      <w:rPr>
+        <w:rFonts w:ascii="Wingdings" w:hAnsi="Wingdings" w:hint="default"/>
+      </w:rPr>
+    </w:lvl>
+    <w:lvl w:ilvl="6" w:tplc="240A0001" w:tentative="1">
+      <w:start w:val="1"/>
+      <w:numFmt w:val="bullet"/>
+      <w:lvlText w:val=""/>
+      <w:lvlJc w:val="left"/>
+      <w:pPr>
+        <w:ind w:left="5040" w:hanging="360"/>
+      </w:pPr>
+      <w:rPr>
+        <w:rFonts w:ascii="Symbol" w:hAnsi="Symbol" w:hint="default"/>
+      </w:rPr>
+    </w:lvl>
+    <w:lvl w:ilvl="7" w:tplc="240A0003" w:tentative="1">
+      <w:start w:val="1"/>
+      <w:numFmt w:val="bullet"/>
+      <w:lvlText w:val="o"/>
+      <w:lvlJc w:val="left"/>
+      <w:pPr>
+        <w:ind w:left="5760" w:hanging="360"/>
+      </w:pPr>
+      <w:rPr>
+        <w:rFonts w:ascii="Courier New" w:hAnsi="Courier New" w:cs="Courier New" w:hint="default"/>
+      </w:rPr>
+    </w:lvl>
+    <w:lvl w:ilvl="8" w:tplc="240A0005" w:tentative="1">
+      <w:start w:val="1"/>
+      <w:numFmt w:val="bullet"/>
+      <w:lvlText w:val=""/>
+      <w:lvlJc w:val="left"/>
+      <w:pPr>
+        <w:ind w:left="6480" w:hanging="360"/>
+      </w:pPr>
+      <w:rPr>
+        <w:rFonts w:ascii="Wingdings" w:hAnsi="Wingdings" w:hint="default"/>
+      </w:rPr>
+    </w:lvl>
+  </w:abstractNum>
+  <w:abstractNum w:abstractNumId="33" w15:restartNumberingAfterBreak="0">
     <w:nsid w:val="4A044562"/>
     <w:multiLevelType w:val="multilevel"/>
     <w:tmpl w:val="02CCBB58"/>
@@ -5229,7 +5728,7 @@
       </w:rPr>
     </w:lvl>
   </w:abstractNum>
-  <w:abstractNum w:abstractNumId="33" w15:restartNumberingAfterBreak="0">
+  <w:abstractNum w:abstractNumId="34" w15:restartNumberingAfterBreak="0">
     <w:nsid w:val="4B0A11C5"/>
     <w:multiLevelType w:val="multilevel"/>
     <w:tmpl w:val="CE8ED95C"/>
@@ -5345,7 +5844,7 @@
       </w:rPr>
     </w:lvl>
   </w:abstractNum>
-  <w:abstractNum w:abstractNumId="34" w15:restartNumberingAfterBreak="0">
+  <w:abstractNum w:abstractNumId="35" w15:restartNumberingAfterBreak="0">
     <w:nsid w:val="4B1A7725"/>
     <w:multiLevelType w:val="multilevel"/>
     <w:tmpl w:val="55949454"/>
@@ -5461,7 +5960,7 @@
       </w:rPr>
     </w:lvl>
   </w:abstractNum>
-  <w:abstractNum w:abstractNumId="35" w15:restartNumberingAfterBreak="0">
+  <w:abstractNum w:abstractNumId="36" w15:restartNumberingAfterBreak="0">
     <w:nsid w:val="4B681FC6"/>
     <w:multiLevelType w:val="multilevel"/>
     <w:tmpl w:val="27EA8716"/>
@@ -5577,7 +6076,7 @@
       </w:rPr>
     </w:lvl>
   </w:abstractNum>
-  <w:abstractNum w:abstractNumId="36" w15:restartNumberingAfterBreak="0">
+  <w:abstractNum w:abstractNumId="37" w15:restartNumberingAfterBreak="0">
     <w:nsid w:val="4F3A30D6"/>
     <w:multiLevelType w:val="multilevel"/>
     <w:tmpl w:val="77569FA0"/>
@@ -5693,7 +6192,7 @@
       </w:rPr>
     </w:lvl>
   </w:abstractNum>
-  <w:abstractNum w:abstractNumId="37" w15:restartNumberingAfterBreak="0">
+  <w:abstractNum w:abstractNumId="38" w15:restartNumberingAfterBreak="0">
     <w:nsid w:val="4F8A30C0"/>
     <w:multiLevelType w:val="multilevel"/>
     <w:tmpl w:val="EC4229A6"/>
@@ -5809,7 +6308,233 @@
       </w:rPr>
     </w:lvl>
   </w:abstractNum>
-  <w:abstractNum w:abstractNumId="38" w15:restartNumberingAfterBreak="0">
+  <w:abstractNum w:abstractNumId="39" w15:restartNumberingAfterBreak="0">
+    <w:nsid w:val="50FD3DAE"/>
+    <w:multiLevelType w:val="hybridMultilevel"/>
+    <w:tmpl w:val="E12ACA3E"/>
+    <w:lvl w:ilvl="0" w:tplc="240A0001">
+      <w:start w:val="1"/>
+      <w:numFmt w:val="bullet"/>
+      <w:lvlText w:val=""/>
+      <w:lvlJc w:val="left"/>
+      <w:pPr>
+        <w:ind w:left="720" w:hanging="360"/>
+      </w:pPr>
+      <w:rPr>
+        <w:rFonts w:ascii="Symbol" w:hAnsi="Symbol" w:hint="default"/>
+      </w:rPr>
+    </w:lvl>
+    <w:lvl w:ilvl="1" w:tplc="240A0003" w:tentative="1">
+      <w:start w:val="1"/>
+      <w:numFmt w:val="bullet"/>
+      <w:lvlText w:val="o"/>
+      <w:lvlJc w:val="left"/>
+      <w:pPr>
+        <w:ind w:left="1440" w:hanging="360"/>
+      </w:pPr>
+      <w:rPr>
+        <w:rFonts w:ascii="Courier New" w:hAnsi="Courier New" w:cs="Courier New" w:hint="default"/>
+      </w:rPr>
+    </w:lvl>
+    <w:lvl w:ilvl="2" w:tplc="240A0005" w:tentative="1">
+      <w:start w:val="1"/>
+      <w:numFmt w:val="bullet"/>
+      <w:lvlText w:val=""/>
+      <w:lvlJc w:val="left"/>
+      <w:pPr>
+        <w:ind w:left="2160" w:hanging="360"/>
+      </w:pPr>
+      <w:rPr>
+        <w:rFonts w:ascii="Wingdings" w:hAnsi="Wingdings" w:hint="default"/>
+      </w:rPr>
+    </w:lvl>
+    <w:lvl w:ilvl="3" w:tplc="240A0001" w:tentative="1">
+      <w:start w:val="1"/>
+      <w:numFmt w:val="bullet"/>
+      <w:lvlText w:val=""/>
+      <w:lvlJc w:val="left"/>
+      <w:pPr>
+        <w:ind w:left="2880" w:hanging="360"/>
+      </w:pPr>
+      <w:rPr>
+        <w:rFonts w:ascii="Symbol" w:hAnsi="Symbol" w:hint="default"/>
+      </w:rPr>
+    </w:lvl>
+    <w:lvl w:ilvl="4" w:tplc="240A0003" w:tentative="1">
+      <w:start w:val="1"/>
+      <w:numFmt w:val="bullet"/>
+      <w:lvlText w:val="o"/>
+      <w:lvlJc w:val="left"/>
+      <w:pPr>
+        <w:ind w:left="3600" w:hanging="360"/>
+      </w:pPr>
+      <w:rPr>
+        <w:rFonts w:ascii="Courier New" w:hAnsi="Courier New" w:cs="Courier New" w:hint="default"/>
+      </w:rPr>
+    </w:lvl>
+    <w:lvl w:ilvl="5" w:tplc="240A0005" w:tentative="1">
+      <w:start w:val="1"/>
+      <w:numFmt w:val="bullet"/>
+      <w:lvlText w:val=""/>
+      <w:lvlJc w:val="left"/>
+      <w:pPr>
+        <w:ind w:left="4320" w:hanging="360"/>
+      </w:pPr>
+      <w:rPr>
+        <w:rFonts w:ascii="Wingdings" w:hAnsi="Wingdings" w:hint="default"/>
+      </w:rPr>
+    </w:lvl>
+    <w:lvl w:ilvl="6" w:tplc="240A0001" w:tentative="1">
+      <w:start w:val="1"/>
+      <w:numFmt w:val="bullet"/>
+      <w:lvlText w:val=""/>
+      <w:lvlJc w:val="left"/>
+      <w:pPr>
+        <w:ind w:left="5040" w:hanging="360"/>
+      </w:pPr>
+      <w:rPr>
+        <w:rFonts w:ascii="Symbol" w:hAnsi="Symbol" w:hint="default"/>
+      </w:rPr>
+    </w:lvl>
+    <w:lvl w:ilvl="7" w:tplc="240A0003" w:tentative="1">
+      <w:start w:val="1"/>
+      <w:numFmt w:val="bullet"/>
+      <w:lvlText w:val="o"/>
+      <w:lvlJc w:val="left"/>
+      <w:pPr>
+        <w:ind w:left="5760" w:hanging="360"/>
+      </w:pPr>
+      <w:rPr>
+        <w:rFonts w:ascii="Courier New" w:hAnsi="Courier New" w:cs="Courier New" w:hint="default"/>
+      </w:rPr>
+    </w:lvl>
+    <w:lvl w:ilvl="8" w:tplc="240A0005" w:tentative="1">
+      <w:start w:val="1"/>
+      <w:numFmt w:val="bullet"/>
+      <w:lvlText w:val=""/>
+      <w:lvlJc w:val="left"/>
+      <w:pPr>
+        <w:ind w:left="6480" w:hanging="360"/>
+      </w:pPr>
+      <w:rPr>
+        <w:rFonts w:ascii="Wingdings" w:hAnsi="Wingdings" w:hint="default"/>
+      </w:rPr>
+    </w:lvl>
+  </w:abstractNum>
+  <w:abstractNum w:abstractNumId="40" w15:restartNumberingAfterBreak="0">
+    <w:nsid w:val="51D47366"/>
+    <w:multiLevelType w:val="hybridMultilevel"/>
+    <w:tmpl w:val="958CBDF2"/>
+    <w:lvl w:ilvl="0" w:tplc="240A0001">
+      <w:start w:val="1"/>
+      <w:numFmt w:val="bullet"/>
+      <w:lvlText w:val=""/>
+      <w:lvlJc w:val="left"/>
+      <w:pPr>
+        <w:ind w:left="720" w:hanging="360"/>
+      </w:pPr>
+      <w:rPr>
+        <w:rFonts w:ascii="Symbol" w:hAnsi="Symbol" w:hint="default"/>
+      </w:rPr>
+    </w:lvl>
+    <w:lvl w:ilvl="1" w:tplc="240A0003" w:tentative="1">
+      <w:start w:val="1"/>
+      <w:numFmt w:val="bullet"/>
+      <w:lvlText w:val="o"/>
+      <w:lvlJc w:val="left"/>
+      <w:pPr>
+        <w:ind w:left="1440" w:hanging="360"/>
+      </w:pPr>
+      <w:rPr>
+        <w:rFonts w:ascii="Courier New" w:hAnsi="Courier New" w:cs="Courier New" w:hint="default"/>
+      </w:rPr>
+    </w:lvl>
+    <w:lvl w:ilvl="2" w:tplc="240A0005" w:tentative="1">
+      <w:start w:val="1"/>
+      <w:numFmt w:val="bullet"/>
+      <w:lvlText w:val=""/>
+      <w:lvlJc w:val="left"/>
+      <w:pPr>
+        <w:ind w:left="2160" w:hanging="360"/>
+      </w:pPr>
+      <w:rPr>
+        <w:rFonts w:ascii="Wingdings" w:hAnsi="Wingdings" w:hint="default"/>
+      </w:rPr>
+    </w:lvl>
+    <w:lvl w:ilvl="3" w:tplc="240A0001" w:tentative="1">
+      <w:start w:val="1"/>
+      <w:numFmt w:val="bullet"/>
+      <w:lvlText w:val=""/>
+      <w:lvlJc w:val="left"/>
+      <w:pPr>
+        <w:ind w:left="2880" w:hanging="360"/>
+      </w:pPr>
+      <w:rPr>
+        <w:rFonts w:ascii="Symbol" w:hAnsi="Symbol" w:hint="default"/>
+      </w:rPr>
+    </w:lvl>
+    <w:lvl w:ilvl="4" w:tplc="240A0003" w:tentative="1">
+      <w:start w:val="1"/>
+      <w:numFmt w:val="bullet"/>
+      <w:lvlText w:val="o"/>
+      <w:lvlJc w:val="left"/>
+      <w:pPr>
+        <w:ind w:left="3600" w:hanging="360"/>
+      </w:pPr>
+      <w:rPr>
+        <w:rFonts w:ascii="Courier New" w:hAnsi="Courier New" w:cs="Courier New" w:hint="default"/>
+      </w:rPr>
+    </w:lvl>
+    <w:lvl w:ilvl="5" w:tplc="240A0005" w:tentative="1">
+      <w:start w:val="1"/>
+      <w:numFmt w:val="bullet"/>
+      <w:lvlText w:val=""/>
+      <w:lvlJc w:val="left"/>
+      <w:pPr>
+        <w:ind w:left="4320" w:hanging="360"/>
+      </w:pPr>
+      <w:rPr>
+        <w:rFonts w:ascii="Wingdings" w:hAnsi="Wingdings" w:hint="default"/>
+      </w:rPr>
+    </w:lvl>
+    <w:lvl w:ilvl="6" w:tplc="240A0001" w:tentative="1">
+      <w:start w:val="1"/>
+      <w:numFmt w:val="bullet"/>
+      <w:lvlText w:val=""/>
+      <w:lvlJc w:val="left"/>
+      <w:pPr>
+        <w:ind w:left="5040" w:hanging="360"/>
+      </w:pPr>
+      <w:rPr>
+        <w:rFonts w:ascii="Symbol" w:hAnsi="Symbol" w:hint="default"/>
+      </w:rPr>
+    </w:lvl>
+    <w:lvl w:ilvl="7" w:tplc="240A0003" w:tentative="1">
+      <w:start w:val="1"/>
+      <w:numFmt w:val="bullet"/>
+      <w:lvlText w:val="o"/>
+      <w:lvlJc w:val="left"/>
+      <w:pPr>
+        <w:ind w:left="5760" w:hanging="360"/>
+      </w:pPr>
+      <w:rPr>
+        <w:rFonts w:ascii="Courier New" w:hAnsi="Courier New" w:cs="Courier New" w:hint="default"/>
+      </w:rPr>
+    </w:lvl>
+    <w:lvl w:ilvl="8" w:tplc="240A0005" w:tentative="1">
+      <w:start w:val="1"/>
+      <w:numFmt w:val="bullet"/>
+      <w:lvlText w:val=""/>
+      <w:lvlJc w:val="left"/>
+      <w:pPr>
+        <w:ind w:left="6480" w:hanging="360"/>
+      </w:pPr>
+      <w:rPr>
+        <w:rFonts w:ascii="Wingdings" w:hAnsi="Wingdings" w:hint="default"/>
+      </w:rPr>
+    </w:lvl>
+  </w:abstractNum>
+  <w:abstractNum w:abstractNumId="41" w15:restartNumberingAfterBreak="0">
     <w:nsid w:val="53E9591A"/>
     <w:multiLevelType w:val="multilevel"/>
     <w:tmpl w:val="F23C9288"/>
@@ -5925,7 +6650,7 @@
       </w:rPr>
     </w:lvl>
   </w:abstractNum>
-  <w:abstractNum w:abstractNumId="39" w15:restartNumberingAfterBreak="0">
+  <w:abstractNum w:abstractNumId="42" w15:restartNumberingAfterBreak="0">
     <w:nsid w:val="53F07061"/>
     <w:multiLevelType w:val="multilevel"/>
     <w:tmpl w:val="233C3410"/>
@@ -6041,7 +6766,7 @@
       </w:rPr>
     </w:lvl>
   </w:abstractNum>
-  <w:abstractNum w:abstractNumId="40" w15:restartNumberingAfterBreak="0">
+  <w:abstractNum w:abstractNumId="43" w15:restartNumberingAfterBreak="0">
     <w:nsid w:val="55D75400"/>
     <w:multiLevelType w:val="multilevel"/>
     <w:tmpl w:val="A4608CBC"/>
@@ -6157,7 +6882,7 @@
       </w:rPr>
     </w:lvl>
   </w:abstractNum>
-  <w:abstractNum w:abstractNumId="41" w15:restartNumberingAfterBreak="0">
+  <w:abstractNum w:abstractNumId="44" w15:restartNumberingAfterBreak="0">
     <w:nsid w:val="57C13FE7"/>
     <w:multiLevelType w:val="multilevel"/>
     <w:tmpl w:val="7EA26ADA"/>
@@ -6273,7 +6998,7 @@
       </w:rPr>
     </w:lvl>
   </w:abstractNum>
-  <w:abstractNum w:abstractNumId="42" w15:restartNumberingAfterBreak="0">
+  <w:abstractNum w:abstractNumId="45" w15:restartNumberingAfterBreak="0">
     <w:nsid w:val="60D51E24"/>
     <w:multiLevelType w:val="multilevel"/>
     <w:tmpl w:val="244019FC"/>
@@ -6389,7 +7114,7 @@
       </w:rPr>
     </w:lvl>
   </w:abstractNum>
-  <w:abstractNum w:abstractNumId="43" w15:restartNumberingAfterBreak="0">
+  <w:abstractNum w:abstractNumId="46" w15:restartNumberingAfterBreak="0">
     <w:nsid w:val="618E5BBE"/>
     <w:multiLevelType w:val="multilevel"/>
     <w:tmpl w:val="7EF6185E"/>
@@ -6505,7 +7230,7 @@
       </w:rPr>
     </w:lvl>
   </w:abstractNum>
-  <w:abstractNum w:abstractNumId="44" w15:restartNumberingAfterBreak="0">
+  <w:abstractNum w:abstractNumId="47" w15:restartNumberingAfterBreak="0">
     <w:nsid w:val="61A8422E"/>
     <w:multiLevelType w:val="multilevel"/>
     <w:tmpl w:val="33163A34"/>
@@ -6621,7 +7346,7 @@
       </w:rPr>
     </w:lvl>
   </w:abstractNum>
-  <w:abstractNum w:abstractNumId="45" w15:restartNumberingAfterBreak="0">
+  <w:abstractNum w:abstractNumId="48" w15:restartNumberingAfterBreak="0">
     <w:nsid w:val="63E649D8"/>
     <w:multiLevelType w:val="multilevel"/>
     <w:tmpl w:val="63FACE70"/>
@@ -6737,7 +7462,7 @@
       </w:rPr>
     </w:lvl>
   </w:abstractNum>
-  <w:abstractNum w:abstractNumId="46" w15:restartNumberingAfterBreak="0">
+  <w:abstractNum w:abstractNumId="49" w15:restartNumberingAfterBreak="0">
     <w:nsid w:val="69900E2F"/>
     <w:multiLevelType w:val="multilevel"/>
     <w:tmpl w:val="C974F1E2"/>
@@ -6853,7 +7578,7 @@
       </w:rPr>
     </w:lvl>
   </w:abstractNum>
-  <w:abstractNum w:abstractNumId="47" w15:restartNumberingAfterBreak="0">
+  <w:abstractNum w:abstractNumId="50" w15:restartNumberingAfterBreak="0">
     <w:nsid w:val="6AEE6867"/>
     <w:multiLevelType w:val="multilevel"/>
     <w:tmpl w:val="13981D58"/>
@@ -6969,7 +7694,7 @@
       </w:rPr>
     </w:lvl>
   </w:abstractNum>
-  <w:abstractNum w:abstractNumId="48" w15:restartNumberingAfterBreak="0">
+  <w:abstractNum w:abstractNumId="51" w15:restartNumberingAfterBreak="0">
     <w:nsid w:val="701942FD"/>
     <w:multiLevelType w:val="multilevel"/>
     <w:tmpl w:val="646048C4"/>
@@ -7085,7 +7810,7 @@
       </w:rPr>
     </w:lvl>
   </w:abstractNum>
-  <w:abstractNum w:abstractNumId="49" w15:restartNumberingAfterBreak="0">
+  <w:abstractNum w:abstractNumId="52" w15:restartNumberingAfterBreak="0">
     <w:nsid w:val="70484FDB"/>
     <w:multiLevelType w:val="multilevel"/>
     <w:tmpl w:val="A3CC4C74"/>
@@ -7201,7 +7926,7 @@
       </w:rPr>
     </w:lvl>
   </w:abstractNum>
-  <w:abstractNum w:abstractNumId="50" w15:restartNumberingAfterBreak="0">
+  <w:abstractNum w:abstractNumId="53" w15:restartNumberingAfterBreak="0">
     <w:nsid w:val="70CF0D58"/>
     <w:multiLevelType w:val="multilevel"/>
     <w:tmpl w:val="12C0C3A2"/>
@@ -7317,7 +8042,7 @@
       </w:rPr>
     </w:lvl>
   </w:abstractNum>
-  <w:abstractNum w:abstractNumId="51" w15:restartNumberingAfterBreak="0">
+  <w:abstractNum w:abstractNumId="54" w15:restartNumberingAfterBreak="0">
     <w:nsid w:val="734C041A"/>
     <w:multiLevelType w:val="multilevel"/>
     <w:tmpl w:val="3460CA42"/>
@@ -7433,7 +8158,7 @@
       </w:rPr>
     </w:lvl>
   </w:abstractNum>
-  <w:abstractNum w:abstractNumId="52" w15:restartNumberingAfterBreak="0">
+  <w:abstractNum w:abstractNumId="55" w15:restartNumberingAfterBreak="0">
     <w:nsid w:val="767B1D43"/>
     <w:multiLevelType w:val="multilevel"/>
     <w:tmpl w:val="8E06078A"/>
@@ -7549,7 +8274,7 @@
       </w:rPr>
     </w:lvl>
   </w:abstractNum>
-  <w:abstractNum w:abstractNumId="53" w15:restartNumberingAfterBreak="0">
+  <w:abstractNum w:abstractNumId="56" w15:restartNumberingAfterBreak="0">
     <w:nsid w:val="769754AE"/>
     <w:multiLevelType w:val="multilevel"/>
     <w:tmpl w:val="E1A4E480"/>
@@ -7665,7 +8390,7 @@
       </w:rPr>
     </w:lvl>
   </w:abstractNum>
-  <w:abstractNum w:abstractNumId="54" w15:restartNumberingAfterBreak="0">
+  <w:abstractNum w:abstractNumId="57" w15:restartNumberingAfterBreak="0">
     <w:nsid w:val="76D3468B"/>
     <w:multiLevelType w:val="multilevel"/>
     <w:tmpl w:val="0DA49D40"/>
@@ -7781,7 +8506,7 @@
       </w:rPr>
     </w:lvl>
   </w:abstractNum>
-  <w:abstractNum w:abstractNumId="55" w15:restartNumberingAfterBreak="0">
+  <w:abstractNum w:abstractNumId="58" w15:restartNumberingAfterBreak="0">
     <w:nsid w:val="7863441B"/>
     <w:multiLevelType w:val="multilevel"/>
     <w:tmpl w:val="05BC548A"/>
@@ -7897,7 +8622,7 @@
       </w:rPr>
     </w:lvl>
   </w:abstractNum>
-  <w:abstractNum w:abstractNumId="56" w15:restartNumberingAfterBreak="0">
+  <w:abstractNum w:abstractNumId="59" w15:restartNumberingAfterBreak="0">
     <w:nsid w:val="79144F50"/>
     <w:multiLevelType w:val="multilevel"/>
     <w:tmpl w:val="EB7207B6"/>
@@ -8013,7 +8738,7 @@
       </w:rPr>
     </w:lvl>
   </w:abstractNum>
-  <w:abstractNum w:abstractNumId="57" w15:restartNumberingAfterBreak="0">
+  <w:abstractNum w:abstractNumId="60" w15:restartNumberingAfterBreak="0">
     <w:nsid w:val="7A7366DB"/>
     <w:multiLevelType w:val="multilevel"/>
     <w:tmpl w:val="73980C7A"/>
@@ -8129,7 +8854,120 @@
       </w:rPr>
     </w:lvl>
   </w:abstractNum>
-  <w:abstractNum w:abstractNumId="58" w15:restartNumberingAfterBreak="0">
+  <w:abstractNum w:abstractNumId="61" w15:restartNumberingAfterBreak="0">
+    <w:nsid w:val="7AE86606"/>
+    <w:multiLevelType w:val="hybridMultilevel"/>
+    <w:tmpl w:val="78561C04"/>
+    <w:lvl w:ilvl="0" w:tplc="240A0001">
+      <w:start w:val="1"/>
+      <w:numFmt w:val="bullet"/>
+      <w:lvlText w:val=""/>
+      <w:lvlJc w:val="left"/>
+      <w:pPr>
+        <w:ind w:left="720" w:hanging="360"/>
+      </w:pPr>
+      <w:rPr>
+        <w:rFonts w:ascii="Symbol" w:hAnsi="Symbol" w:hint="default"/>
+      </w:rPr>
+    </w:lvl>
+    <w:lvl w:ilvl="1" w:tplc="240A0003" w:tentative="1">
+      <w:start w:val="1"/>
+      <w:numFmt w:val="bullet"/>
+      <w:lvlText w:val="o"/>
+      <w:lvlJc w:val="left"/>
+      <w:pPr>
+        <w:ind w:left="1440" w:hanging="360"/>
+      </w:pPr>
+      <w:rPr>
+        <w:rFonts w:ascii="Courier New" w:hAnsi="Courier New" w:cs="Courier New" w:hint="default"/>
+      </w:rPr>
+    </w:lvl>
+    <w:lvl w:ilvl="2" w:tplc="240A0005" w:tentative="1">
+      <w:start w:val="1"/>
+      <w:numFmt w:val="bullet"/>
+      <w:lvlText w:val=""/>
+      <w:lvlJc w:val="left"/>
+      <w:pPr>
+        <w:ind w:left="2160" w:hanging="360"/>
+      </w:pPr>
+      <w:rPr>
+        <w:rFonts w:ascii="Wingdings" w:hAnsi="Wingdings" w:hint="default"/>
+      </w:rPr>
+    </w:lvl>
+    <w:lvl w:ilvl="3" w:tplc="240A0001" w:tentative="1">
+      <w:start w:val="1"/>
+      <w:numFmt w:val="bullet"/>
+      <w:lvlText w:val=""/>
+      <w:lvlJc w:val="left"/>
+      <w:pPr>
+        <w:ind w:left="2880" w:hanging="360"/>
+      </w:pPr>
+      <w:rPr>
+        <w:rFonts w:ascii="Symbol" w:hAnsi="Symbol" w:hint="default"/>
+      </w:rPr>
+    </w:lvl>
+    <w:lvl w:ilvl="4" w:tplc="240A0003" w:tentative="1">
+      <w:start w:val="1"/>
+      <w:numFmt w:val="bullet"/>
+      <w:lvlText w:val="o"/>
+      <w:lvlJc w:val="left"/>
+      <w:pPr>
+        <w:ind w:left="3600" w:hanging="360"/>
+      </w:pPr>
+      <w:rPr>
+        <w:rFonts w:ascii="Courier New" w:hAnsi="Courier New" w:cs="Courier New" w:hint="default"/>
+      </w:rPr>
+    </w:lvl>
+    <w:lvl w:ilvl="5" w:tplc="240A0005" w:tentative="1">
+      <w:start w:val="1"/>
+      <w:numFmt w:val="bullet"/>
+      <w:lvlText w:val=""/>
+      <w:lvlJc w:val="left"/>
+      <w:pPr>
+        <w:ind w:left="4320" w:hanging="360"/>
+      </w:pPr>
+      <w:rPr>
+        <w:rFonts w:ascii="Wingdings" w:hAnsi="Wingdings" w:hint="default"/>
+      </w:rPr>
+    </w:lvl>
+    <w:lvl w:ilvl="6" w:tplc="240A0001" w:tentative="1">
+      <w:start w:val="1"/>
+      <w:numFmt w:val="bullet"/>
+      <w:lvlText w:val=""/>
+      <w:lvlJc w:val="left"/>
+      <w:pPr>
+        <w:ind w:left="5040" w:hanging="360"/>
+      </w:pPr>
+      <w:rPr>
+        <w:rFonts w:ascii="Symbol" w:hAnsi="Symbol" w:hint="default"/>
+      </w:rPr>
+    </w:lvl>
+    <w:lvl w:ilvl="7" w:tplc="240A0003" w:tentative="1">
+      <w:start w:val="1"/>
+      <w:numFmt w:val="bullet"/>
+      <w:lvlText w:val="o"/>
+      <w:lvlJc w:val="left"/>
+      <w:pPr>
+        <w:ind w:left="5760" w:hanging="360"/>
+      </w:pPr>
+      <w:rPr>
+        <w:rFonts w:ascii="Courier New" w:hAnsi="Courier New" w:cs="Courier New" w:hint="default"/>
+      </w:rPr>
+    </w:lvl>
+    <w:lvl w:ilvl="8" w:tplc="240A0005" w:tentative="1">
+      <w:start w:val="1"/>
+      <w:numFmt w:val="bullet"/>
+      <w:lvlText w:val=""/>
+      <w:lvlJc w:val="left"/>
+      <w:pPr>
+        <w:ind w:left="6480" w:hanging="360"/>
+      </w:pPr>
+      <w:rPr>
+        <w:rFonts w:ascii="Wingdings" w:hAnsi="Wingdings" w:hint="default"/>
+      </w:rPr>
+    </w:lvl>
+  </w:abstractNum>
+  <w:abstractNum w:abstractNumId="62" w15:restartNumberingAfterBreak="0">
     <w:nsid w:val="7CC86536"/>
     <w:multiLevelType w:val="multilevel"/>
     <w:tmpl w:val="3B905EF0"/>
@@ -8246,16 +9084,16 @@
     </w:lvl>
   </w:abstractNum>
   <w:num w:numId="1" w16cid:durableId="1067337016">
-    <w:abstractNumId w:val="47"/>
+    <w:abstractNumId w:val="50"/>
   </w:num>
   <w:num w:numId="2" w16cid:durableId="77560928">
-    <w:abstractNumId w:val="58"/>
+    <w:abstractNumId w:val="62"/>
   </w:num>
   <w:num w:numId="3" w16cid:durableId="2009288525">
-    <w:abstractNumId w:val="33"/>
+    <w:abstractNumId w:val="34"/>
   </w:num>
   <w:num w:numId="4" w16cid:durableId="1884973574">
-    <w:abstractNumId w:val="34"/>
+    <w:abstractNumId w:val="35"/>
   </w:num>
   <w:num w:numId="5" w16cid:durableId="1112438535">
     <w:abstractNumId w:val="2"/>
@@ -8270,28 +9108,28 @@
     <w:abstractNumId w:val="26"/>
   </w:num>
   <w:num w:numId="9" w16cid:durableId="235215206">
-    <w:abstractNumId w:val="43"/>
+    <w:abstractNumId w:val="46"/>
   </w:num>
   <w:num w:numId="10" w16cid:durableId="1286693454">
     <w:abstractNumId w:val="10"/>
   </w:num>
   <w:num w:numId="11" w16cid:durableId="1506479199">
-    <w:abstractNumId w:val="55"/>
+    <w:abstractNumId w:val="58"/>
   </w:num>
   <w:num w:numId="12" w16cid:durableId="1943493862">
     <w:abstractNumId w:val="7"/>
   </w:num>
   <w:num w:numId="13" w16cid:durableId="1754934175">
-    <w:abstractNumId w:val="45"/>
+    <w:abstractNumId w:val="48"/>
   </w:num>
   <w:num w:numId="14" w16cid:durableId="1509253300">
     <w:abstractNumId w:val="29"/>
   </w:num>
   <w:num w:numId="15" w16cid:durableId="1621640519">
-    <w:abstractNumId w:val="52"/>
+    <w:abstractNumId w:val="55"/>
   </w:num>
   <w:num w:numId="16" w16cid:durableId="138041594">
-    <w:abstractNumId w:val="37"/>
+    <w:abstractNumId w:val="38"/>
   </w:num>
   <w:num w:numId="17" w16cid:durableId="754133255">
     <w:abstractNumId w:val="6"/>
@@ -8303,28 +9141,28 @@
     <w:abstractNumId w:val="27"/>
   </w:num>
   <w:num w:numId="20" w16cid:durableId="1243763174">
-    <w:abstractNumId w:val="40"/>
+    <w:abstractNumId w:val="43"/>
   </w:num>
   <w:num w:numId="21" w16cid:durableId="200636658">
     <w:abstractNumId w:val="22"/>
   </w:num>
   <w:num w:numId="22" w16cid:durableId="43914798">
-    <w:abstractNumId w:val="44"/>
+    <w:abstractNumId w:val="47"/>
   </w:num>
   <w:num w:numId="23" w16cid:durableId="1271352737">
     <w:abstractNumId w:val="30"/>
   </w:num>
   <w:num w:numId="24" w16cid:durableId="1485582551">
-    <w:abstractNumId w:val="50"/>
+    <w:abstractNumId w:val="53"/>
   </w:num>
   <w:num w:numId="25" w16cid:durableId="272056030">
     <w:abstractNumId w:val="16"/>
   </w:num>
   <w:num w:numId="26" w16cid:durableId="1190945807">
-    <w:abstractNumId w:val="46"/>
+    <w:abstractNumId w:val="49"/>
   </w:num>
   <w:num w:numId="27" w16cid:durableId="1027831141">
-    <w:abstractNumId w:val="49"/>
+    <w:abstractNumId w:val="52"/>
   </w:num>
   <w:num w:numId="28" w16cid:durableId="2069650421">
     <w:abstractNumId w:val="9"/>
@@ -8336,13 +9174,13 @@
     <w:abstractNumId w:val="3"/>
   </w:num>
   <w:num w:numId="31" w16cid:durableId="1685590647">
-    <w:abstractNumId w:val="54"/>
+    <w:abstractNumId w:val="57"/>
   </w:num>
   <w:num w:numId="32" w16cid:durableId="351884495">
     <w:abstractNumId w:val="15"/>
   </w:num>
   <w:num w:numId="33" w16cid:durableId="671227032">
-    <w:abstractNumId w:val="38"/>
+    <w:abstractNumId w:val="41"/>
   </w:num>
   <w:num w:numId="34" w16cid:durableId="262996822">
     <w:abstractNumId w:val="1"/>
@@ -8357,37 +9195,37 @@
     <w:abstractNumId w:val="14"/>
   </w:num>
   <w:num w:numId="38" w16cid:durableId="551620680">
-    <w:abstractNumId w:val="48"/>
+    <w:abstractNumId w:val="51"/>
   </w:num>
   <w:num w:numId="39" w16cid:durableId="1190141029">
     <w:abstractNumId w:val="31"/>
   </w:num>
   <w:num w:numId="40" w16cid:durableId="1429692690">
-    <w:abstractNumId w:val="41"/>
+    <w:abstractNumId w:val="44"/>
   </w:num>
   <w:num w:numId="41" w16cid:durableId="254947077">
-    <w:abstractNumId w:val="53"/>
+    <w:abstractNumId w:val="56"/>
   </w:num>
   <w:num w:numId="42" w16cid:durableId="1989242646">
-    <w:abstractNumId w:val="57"/>
+    <w:abstractNumId w:val="60"/>
   </w:num>
   <w:num w:numId="43" w16cid:durableId="21444325">
     <w:abstractNumId w:val="25"/>
   </w:num>
   <w:num w:numId="44" w16cid:durableId="247691601">
-    <w:abstractNumId w:val="51"/>
+    <w:abstractNumId w:val="54"/>
   </w:num>
   <w:num w:numId="45" w16cid:durableId="1616015758">
     <w:abstractNumId w:val="24"/>
   </w:num>
   <w:num w:numId="46" w16cid:durableId="526256462">
-    <w:abstractNumId w:val="42"/>
+    <w:abstractNumId w:val="45"/>
   </w:num>
   <w:num w:numId="47" w16cid:durableId="429009755">
     <w:abstractNumId w:val="4"/>
   </w:num>
   <w:num w:numId="48" w16cid:durableId="2131320713">
-    <w:abstractNumId w:val="56"/>
+    <w:abstractNumId w:val="59"/>
   </w:num>
   <w:num w:numId="49" w16cid:durableId="617957172">
     <w:abstractNumId w:val="0"/>
@@ -8399,16 +9237,16 @@
     <w:abstractNumId w:val="19"/>
   </w:num>
   <w:num w:numId="52" w16cid:durableId="73673292">
-    <w:abstractNumId w:val="39"/>
+    <w:abstractNumId w:val="42"/>
   </w:num>
   <w:num w:numId="53" w16cid:durableId="804393735">
-    <w:abstractNumId w:val="36"/>
+    <w:abstractNumId w:val="37"/>
   </w:num>
   <w:num w:numId="54" w16cid:durableId="1438600623">
     <w:abstractNumId w:val="12"/>
   </w:num>
   <w:num w:numId="55" w16cid:durableId="818576851">
-    <w:abstractNumId w:val="35"/>
+    <w:abstractNumId w:val="36"/>
   </w:num>
   <w:num w:numId="56" w16cid:durableId="998729505">
     <w:abstractNumId w:val="20"/>
@@ -8420,7 +9258,19 @@
     <w:abstractNumId w:val="13"/>
   </w:num>
   <w:num w:numId="59" w16cid:durableId="161707122">
+    <w:abstractNumId w:val="33"/>
+  </w:num>
+  <w:num w:numId="60" w16cid:durableId="1851602735">
+    <w:abstractNumId w:val="39"/>
+  </w:num>
+  <w:num w:numId="61" w16cid:durableId="1712731819">
+    <w:abstractNumId w:val="61"/>
+  </w:num>
+  <w:num w:numId="62" w16cid:durableId="178586058">
     <w:abstractNumId w:val="32"/>
+  </w:num>
+  <w:num w:numId="63" w16cid:durableId="1388918395">
+    <w:abstractNumId w:val="40"/>
   </w:num>
 </w:numbering>
 </file>
@@ -8941,6 +9791,7 @@
   <w:style w:type="character" w:default="1" w:styleId="Fuentedeprrafopredeter">
     <w:name w:val="Default Paragraph Font"/>
     <w:uiPriority w:val="1"/>
+    <w:semiHidden/>
     <w:unhideWhenUsed/>
   </w:style>
   <w:style w:type="table" w:default="1" w:styleId="Tablanormal">
@@ -9007,6 +9858,61 @@
       <w:sz w:val="30"/>
       <w:szCs w:val="30"/>
     </w:rPr>
+  </w:style>
+  <w:style w:type="paragraph" w:styleId="Prrafodelista">
+    <w:name w:val="List Paragraph"/>
+    <w:basedOn w:val="Normal"/>
+    <w:uiPriority w:val="34"/>
+    <w:qFormat/>
+    <w:rsid w:val="00DE296A"/>
+    <w:pPr>
+      <w:ind w:left="720"/>
+      <w:contextualSpacing/>
+    </w:pPr>
+  </w:style>
+  <w:style w:type="paragraph" w:styleId="Encabezado">
+    <w:name w:val="header"/>
+    <w:basedOn w:val="Normal"/>
+    <w:link w:val="EncabezadoCar"/>
+    <w:uiPriority w:val="99"/>
+    <w:unhideWhenUsed/>
+    <w:rsid w:val="00E53D9A"/>
+    <w:pPr>
+      <w:tabs>
+        <w:tab w:val="center" w:pos="4419"/>
+        <w:tab w:val="right" w:pos="8838"/>
+      </w:tabs>
+      <w:spacing w:line="240" w:lineRule="auto"/>
+    </w:pPr>
+  </w:style>
+  <w:style w:type="character" w:customStyle="1" w:styleId="EncabezadoCar">
+    <w:name w:val="Encabezado Car"/>
+    <w:basedOn w:val="Fuentedeprrafopredeter"/>
+    <w:link w:val="Encabezado"/>
+    <w:uiPriority w:val="99"/>
+    <w:rsid w:val="00E53D9A"/>
+  </w:style>
+  <w:style w:type="paragraph" w:styleId="Piedepgina">
+    <w:name w:val="footer"/>
+    <w:basedOn w:val="Normal"/>
+    <w:link w:val="PiedepginaCar"/>
+    <w:uiPriority w:val="99"/>
+    <w:unhideWhenUsed/>
+    <w:rsid w:val="00E53D9A"/>
+    <w:pPr>
+      <w:tabs>
+        <w:tab w:val="center" w:pos="4419"/>
+        <w:tab w:val="right" w:pos="8838"/>
+      </w:tabs>
+      <w:spacing w:line="240" w:lineRule="auto"/>
+    </w:pPr>
+  </w:style>
+  <w:style w:type="character" w:customStyle="1" w:styleId="PiedepginaCar">
+    <w:name w:val="Pie de página Car"/>
+    <w:basedOn w:val="Fuentedeprrafopredeter"/>
+    <w:link w:val="Piedepgina"/>
+    <w:uiPriority w:val="99"/>
+    <w:rsid w:val="00E53D9A"/>
   </w:style>
 </w:styles>
 </file>

</xml_diff>

<commit_message>
se actualiza la entrega del documento, añadiendo alcances
</commit_message>
<xml_diff>
--- a/entrega 1 proyecto ing datos.docx
+++ b/entrega 1 proyecto ing datos.docx
@@ -8,16 +8,398 @@
         <w:spacing w:after="160"/>
         <w:jc w:val="center"/>
         <w:rPr>
-          <w:sz w:val="24"/>
-          <w:szCs w:val="24"/>
+          <w:b/>
+          <w:sz w:val="52"/>
+          <w:szCs w:val="52"/>
         </w:rPr>
       </w:pPr>
       <w:r>
+        <w:rPr>
+          <w:b/>
+          <w:sz w:val="52"/>
+          <w:szCs w:val="52"/>
+        </w:rPr>
+        <w:t>PROYECTO INGENIERIA DE DATOS</w:t>
+      </w:r>
+    </w:p>
+    <w:p>
+      <w:pPr>
+        <w:shd w:val="clear" w:color="auto" w:fill="FFFFFF"/>
+        <w:spacing w:after="160"/>
+        <w:jc w:val="center"/>
+        <w:rPr>
+          <w:b/>
+          <w:sz w:val="44"/>
+          <w:szCs w:val="44"/>
+        </w:rPr>
+      </w:pPr>
+      <w:r>
+        <w:rPr>
+          <w:b/>
+          <w:sz w:val="44"/>
+          <w:szCs w:val="44"/>
+        </w:rPr>
+        <w:t>EMPRESA INVERTRANS</w:t>
+      </w:r>
+    </w:p>
+    <w:p>
+      <w:pPr>
+        <w:shd w:val="clear" w:color="auto" w:fill="FFFFFF"/>
+        <w:spacing w:after="160"/>
+        <w:jc w:val="center"/>
         <w:rPr>
           <w:b/>
           <w:sz w:val="24"/>
           <w:szCs w:val="24"/>
         </w:rPr>
+      </w:pPr>
+    </w:p>
+    <w:p>
+      <w:pPr>
+        <w:shd w:val="clear" w:color="auto" w:fill="FFFFFF"/>
+        <w:spacing w:after="160"/>
+        <w:jc w:val="center"/>
+        <w:rPr>
+          <w:b/>
+          <w:sz w:val="36"/>
+          <w:szCs w:val="36"/>
+        </w:rPr>
+      </w:pPr>
+      <w:r>
+        <w:rPr>
+          <w:b/>
+          <w:sz w:val="36"/>
+          <w:szCs w:val="36"/>
+        </w:rPr>
+        <w:t xml:space="preserve">INTEGRANTES: </w:t>
+      </w:r>
+    </w:p>
+    <w:p>
+      <w:pPr>
+        <w:shd w:val="clear" w:color="auto" w:fill="FFFFFF"/>
+        <w:spacing w:after="160"/>
+        <w:jc w:val="center"/>
+        <w:rPr>
+          <w:bCs/>
+          <w:sz w:val="24"/>
+          <w:szCs w:val="24"/>
+        </w:rPr>
+      </w:pPr>
+    </w:p>
+    <w:p>
+      <w:pPr>
+        <w:shd w:val="clear" w:color="auto" w:fill="FFFFFF"/>
+        <w:spacing w:after="160"/>
+        <w:jc w:val="center"/>
+        <w:rPr>
+          <w:bCs/>
+          <w:sz w:val="24"/>
+          <w:szCs w:val="24"/>
+        </w:rPr>
+      </w:pPr>
+    </w:p>
+    <w:p>
+      <w:pPr>
+        <w:shd w:val="clear" w:color="auto" w:fill="FFFFFF"/>
+        <w:spacing w:after="160"/>
+        <w:jc w:val="center"/>
+        <w:rPr>
+          <w:bCs/>
+          <w:sz w:val="24"/>
+          <w:szCs w:val="24"/>
+        </w:rPr>
+      </w:pPr>
+    </w:p>
+    <w:p>
+      <w:pPr>
+        <w:shd w:val="clear" w:color="auto" w:fill="FFFFFF"/>
+        <w:spacing w:after="160"/>
+        <w:jc w:val="center"/>
+        <w:rPr>
+          <w:bCs/>
+          <w:sz w:val="24"/>
+          <w:szCs w:val="24"/>
+        </w:rPr>
+      </w:pPr>
+    </w:p>
+    <w:p>
+      <w:pPr>
+        <w:shd w:val="clear" w:color="auto" w:fill="FFFFFF"/>
+        <w:spacing w:after="160"/>
+        <w:jc w:val="center"/>
+        <w:rPr>
+          <w:bCs/>
+          <w:sz w:val="24"/>
+          <w:szCs w:val="24"/>
+        </w:rPr>
+      </w:pPr>
+    </w:p>
+    <w:p>
+      <w:pPr>
+        <w:shd w:val="clear" w:color="auto" w:fill="FFFFFF"/>
+        <w:spacing w:after="160"/>
+        <w:jc w:val="center"/>
+        <w:rPr>
+          <w:bCs/>
+          <w:sz w:val="24"/>
+          <w:szCs w:val="24"/>
+        </w:rPr>
+      </w:pPr>
+      <w:r>
+        <w:rPr>
+          <w:bCs/>
+          <w:sz w:val="24"/>
+          <w:szCs w:val="24"/>
+        </w:rPr>
+        <w:t xml:space="preserve">Héctor </w:t>
+      </w:r>
+      <w:r>
+        <w:rPr>
+          <w:bCs/>
+          <w:sz w:val="24"/>
+          <w:szCs w:val="24"/>
+        </w:rPr>
+        <w:t>Rafael León Molina</w:t>
+      </w:r>
+    </w:p>
+    <w:p>
+      <w:pPr>
+        <w:shd w:val="clear" w:color="auto" w:fill="FFFFFF"/>
+        <w:spacing w:after="160"/>
+        <w:jc w:val="center"/>
+        <w:rPr>
+          <w:bCs/>
+          <w:sz w:val="24"/>
+          <w:szCs w:val="24"/>
+        </w:rPr>
+      </w:pPr>
+    </w:p>
+    <w:p>
+      <w:pPr>
+        <w:shd w:val="clear" w:color="auto" w:fill="FFFFFF"/>
+        <w:spacing w:after="160"/>
+        <w:jc w:val="center"/>
+        <w:rPr>
+          <w:bCs/>
+          <w:sz w:val="24"/>
+          <w:szCs w:val="24"/>
+        </w:rPr>
+      </w:pPr>
+      <w:r>
+        <w:rPr>
+          <w:bCs/>
+          <w:sz w:val="24"/>
+          <w:szCs w:val="24"/>
+        </w:rPr>
+        <w:t>Juan Nicolas Arévalo Lemus</w:t>
+      </w:r>
+    </w:p>
+    <w:p>
+      <w:pPr>
+        <w:shd w:val="clear" w:color="auto" w:fill="FFFFFF"/>
+        <w:spacing w:after="160"/>
+        <w:jc w:val="center"/>
+        <w:rPr>
+          <w:bCs/>
+          <w:sz w:val="24"/>
+          <w:szCs w:val="24"/>
+        </w:rPr>
+      </w:pPr>
+    </w:p>
+    <w:p>
+      <w:pPr>
+        <w:shd w:val="clear" w:color="auto" w:fill="FFFFFF"/>
+        <w:spacing w:after="160"/>
+        <w:jc w:val="center"/>
+        <w:rPr>
+          <w:bCs/>
+          <w:sz w:val="24"/>
+          <w:szCs w:val="24"/>
+        </w:rPr>
+      </w:pPr>
+      <w:r>
+        <w:rPr>
+          <w:bCs/>
+          <w:sz w:val="24"/>
+          <w:szCs w:val="24"/>
+        </w:rPr>
+        <w:t>William Alejandro Ramírez Montaña</w:t>
+      </w:r>
+    </w:p>
+    <w:p>
+      <w:pPr>
+        <w:shd w:val="clear" w:color="auto" w:fill="FFFFFF"/>
+        <w:spacing w:after="160"/>
+        <w:jc w:val="center"/>
+        <w:rPr>
+          <w:bCs/>
+          <w:sz w:val="24"/>
+          <w:szCs w:val="24"/>
+        </w:rPr>
+      </w:pPr>
+    </w:p>
+    <w:p>
+      <w:pPr>
+        <w:shd w:val="clear" w:color="auto" w:fill="FFFFFF"/>
+        <w:spacing w:after="160"/>
+        <w:jc w:val="center"/>
+        <w:rPr>
+          <w:bCs/>
+          <w:sz w:val="24"/>
+          <w:szCs w:val="24"/>
+        </w:rPr>
+      </w:pPr>
+      <w:r>
+        <w:rPr>
+          <w:bCs/>
+          <w:sz w:val="24"/>
+          <w:szCs w:val="24"/>
+        </w:rPr>
+        <w:t>Juan Sebastian Arroyo Zúñiga</w:t>
+      </w:r>
+    </w:p>
+    <w:p>
+      <w:pPr>
+        <w:shd w:val="clear" w:color="auto" w:fill="FFFFFF"/>
+        <w:spacing w:after="160"/>
+        <w:rPr>
+          <w:b/>
+          <w:sz w:val="24"/>
+          <w:szCs w:val="24"/>
+        </w:rPr>
+      </w:pPr>
+    </w:p>
+    <w:p>
+      <w:pPr>
+        <w:shd w:val="clear" w:color="auto" w:fill="FFFFFF"/>
+        <w:tabs>
+          <w:tab w:val="left" w:pos="5955"/>
+        </w:tabs>
+        <w:spacing w:after="160"/>
+        <w:rPr>
+          <w:b/>
+          <w:sz w:val="24"/>
+          <w:szCs w:val="24"/>
+        </w:rPr>
+      </w:pPr>
+    </w:p>
+    <w:p>
+      <w:pPr>
+        <w:shd w:val="clear" w:color="auto" w:fill="FFFFFF"/>
+        <w:spacing w:after="160"/>
+        <w:jc w:val="center"/>
+        <w:rPr>
+          <w:b/>
+          <w:sz w:val="24"/>
+          <w:szCs w:val="24"/>
+        </w:rPr>
+      </w:pPr>
+    </w:p>
+    <w:p>
+      <w:pPr>
+        <w:shd w:val="clear" w:color="auto" w:fill="FFFFFF"/>
+        <w:spacing w:after="160"/>
+        <w:jc w:val="center"/>
+        <w:rPr>
+          <w:b/>
+          <w:sz w:val="24"/>
+          <w:szCs w:val="24"/>
+        </w:rPr>
+      </w:pPr>
+    </w:p>
+    <w:p>
+      <w:pPr>
+        <w:shd w:val="clear" w:color="auto" w:fill="FFFFFF"/>
+        <w:spacing w:after="160"/>
+        <w:jc w:val="center"/>
+        <w:rPr>
+          <w:b/>
+          <w:sz w:val="24"/>
+          <w:szCs w:val="24"/>
+        </w:rPr>
+      </w:pPr>
+    </w:p>
+    <w:p>
+      <w:pPr>
+        <w:shd w:val="clear" w:color="auto" w:fill="FFFFFF"/>
+        <w:spacing w:after="160"/>
+        <w:jc w:val="center"/>
+        <w:rPr>
+          <w:b/>
+          <w:sz w:val="24"/>
+          <w:szCs w:val="24"/>
+        </w:rPr>
+      </w:pPr>
+    </w:p>
+    <w:p>
+      <w:pPr>
+        <w:shd w:val="clear" w:color="auto" w:fill="FFFFFF"/>
+        <w:spacing w:after="160"/>
+        <w:rPr>
+          <w:b/>
+          <w:sz w:val="24"/>
+          <w:szCs w:val="24"/>
+        </w:rPr>
+      </w:pPr>
+    </w:p>
+    <w:p>
+      <w:pPr>
+        <w:shd w:val="clear" w:color="auto" w:fill="FFFFFF"/>
+        <w:spacing w:after="160"/>
+        <w:jc w:val="center"/>
+        <w:rPr>
+          <w:b/>
+          <w:sz w:val="36"/>
+          <w:szCs w:val="36"/>
+        </w:rPr>
+      </w:pPr>
+      <w:r>
+        <w:rPr>
+          <w:b/>
+          <w:sz w:val="36"/>
+          <w:szCs w:val="36"/>
+        </w:rPr>
+        <w:t>Bogotá D.C</w:t>
+      </w:r>
+    </w:p>
+    <w:p>
+      <w:pPr>
+        <w:shd w:val="clear" w:color="auto" w:fill="FFFFFF"/>
+        <w:spacing w:after="160"/>
+        <w:jc w:val="center"/>
+        <w:rPr>
+          <w:b/>
+          <w:sz w:val="36"/>
+          <w:szCs w:val="36"/>
+        </w:rPr>
+      </w:pPr>
+      <w:r>
+        <w:rPr>
+          <w:b/>
+          <w:sz w:val="36"/>
+          <w:szCs w:val="36"/>
+        </w:rPr>
+        <w:t xml:space="preserve"> 25/02/2025</w:t>
+      </w:r>
+    </w:p>
+    <w:p>
+      <w:pPr>
+        <w:shd w:val="clear" w:color="auto" w:fill="FFFFFF"/>
+        <w:spacing w:after="160"/>
+        <w:jc w:val="center"/>
+        <w:rPr>
+          <w:b/>
+          <w:sz w:val="24"/>
+          <w:szCs w:val="24"/>
+        </w:rPr>
+      </w:pPr>
+      <w:r>
+        <w:rPr>
+          <w:b/>
+          <w:sz w:val="24"/>
+          <w:szCs w:val="24"/>
+        </w:rPr>
+        <w:lastRenderedPageBreak/>
         <w:t>NECESIDAD Y CONTEXTUALIZACION DE LA NECESIDAD</w:t>
       </w:r>
     </w:p>
@@ -29,11 +411,9 @@
       <w:r>
         <w:t xml:space="preserve">Nuestro cliente posee una empresa de transporte, y actualmente almacena toda la información como gastos, ganancias, nombre de clientes, conductores y placa de los vehículos en un Excel lo cual es un problema ya que no permite realizar comparaciones que determinarían decisiones como escoger entre uno u otro cliente, despedir conductores etc. Además, las búsquedas en Excel no son precisas ya que el registro de información da lugar a duplicados que significan lo mismo, un ejemplo de esto es la variación de la palabra “gastos parqueadero” que también se puede encontrar como “gasto parqueadero” “gastos parqueo” o simplemente “parqueo”. Lo que queremos brindarle a nuestro cliente es una base </w:t>
       </w:r>
-      <w:proofErr w:type="spellStart"/>
       <w:r>
-        <w:t>da</w:t>
+        <w:t>de</w:t>
       </w:r>
-      <w:proofErr w:type="spellEnd"/>
       <w:r>
         <w:t xml:space="preserve"> datos que le permita realizar consultas y comparaciones con datos limpios para que así pueda generar reportes que le ayudaran a tomar decisiones clave. </w:t>
       </w:r>
@@ -65,9 +445,6 @@
         <w:shd w:val="clear" w:color="auto" w:fill="FFFFFF"/>
         <w:spacing w:after="160"/>
       </w:pPr>
-      <w:r>
-        <w:t xml:space="preserve"> </w:t>
-      </w:r>
       <w:r>
         <w:t xml:space="preserve">Nuestro cliente posee una base de datos en Excel, </w:t>
       </w:r>
@@ -111,7 +488,7 @@
           <w:b/>
           <w:bCs/>
         </w:rPr>
-        <w:t>General</w:t>
+        <w:t>OBJETIVO GENERAL</w:t>
       </w:r>
     </w:p>
     <w:p>
@@ -143,7 +520,7 @@
           <w:b/>
           <w:bCs/>
         </w:rPr>
-        <w:t>Especifico</w:t>
+        <w:t>OBJETIVOS ESPECIFICOS</w:t>
       </w:r>
     </w:p>
     <w:p>
@@ -220,16 +597,13 @@
         </w:rPr>
       </w:pPr>
       <w:r>
-        <w:rPr>
-          <w:bCs/>
-        </w:rPr>
-        <w:t xml:space="preserve">Permitir </w:t>
+        <w:t>Habilitar</w:t>
       </w:r>
       <w:r>
         <w:rPr>
           <w:bCs/>
         </w:rPr>
-        <w:t>la consulta de facturas por datos esenciales como ganancias o cliente</w:t>
+        <w:t xml:space="preserve"> la consulta de facturas por datos esenciales como ganancias o cliente.</w:t>
       </w:r>
     </w:p>
     <w:p>
@@ -249,7 +623,13 @@
         <w:rPr>
           <w:bCs/>
         </w:rPr>
-        <w:t>Permitir la consulta de conductores por cedula de ciudadanía</w:t>
+        <w:t>Facilitar</w:t>
+      </w:r>
+      <w:r>
+        <w:rPr>
+          <w:bCs/>
+        </w:rPr>
+        <w:t xml:space="preserve"> la consulta de conductores por cedula de ciudadanía</w:t>
       </w:r>
     </w:p>
     <w:p>
@@ -289,7 +669,13 @@
         <w:rPr>
           <w:bCs/>
         </w:rPr>
-        <w:t xml:space="preserve">Permitir la consulta de clientes por Id </w:t>
+        <w:t>Autorizar</w:t>
+      </w:r>
+      <w:r>
+        <w:rPr>
+          <w:bCs/>
+        </w:rPr>
+        <w:t xml:space="preserve"> la consulta de clientes por Id </w:t>
       </w:r>
     </w:p>
     <w:p>
@@ -309,7 +695,13 @@
         <w:rPr>
           <w:bCs/>
         </w:rPr>
-        <w:t>Permitir la consulta de conductores por número de multas</w:t>
+        <w:t>Conceder</w:t>
+      </w:r>
+      <w:r>
+        <w:rPr>
+          <w:bCs/>
+        </w:rPr>
+        <w:t xml:space="preserve"> la consulta de conductores por número de multas</w:t>
       </w:r>
     </w:p>
     <w:p>
@@ -365,7 +757,7 @@
         <w:rPr>
           <w:b/>
         </w:rPr>
-        <w:t>Soluciones similares</w:t>
+        <w:t>SOLUCIONES SIMILARES</w:t>
       </w:r>
     </w:p>
     <w:p>
@@ -381,7 +773,7 @@
         <w:rPr>
           <w:b/>
         </w:rPr>
-        <w:t>Soluciones posibles</w:t>
+        <w:t>SOLUCIONES POSIBLES</w:t>
       </w:r>
     </w:p>
     <w:p>
@@ -396,7 +788,13 @@
         <w:rPr>
           <w:bCs/>
         </w:rPr>
-        <w:t xml:space="preserve">se </w:t>
+        <w:t>S</w:t>
+      </w:r>
+      <w:r>
+        <w:rPr>
+          <w:bCs/>
+        </w:rPr>
+        <w:t xml:space="preserve">e </w:t>
       </w:r>
       <w:r>
         <w:rPr>
@@ -470,22 +868,12 @@
         </w:rPr>
         <w:t xml:space="preserve">, </w:t>
       </w:r>
-      <w:proofErr w:type="spellStart"/>
-      <w:proofErr w:type="gramStart"/>
       <w:r>
         <w:rPr>
           <w:bCs/>
         </w:rPr>
-        <w:t>vehículo</w:t>
+        <w:t>vehículo, viaje</w:t>
       </w:r>
-      <w:r>
-        <w:rPr>
-          <w:bCs/>
-        </w:rPr>
-        <w:t>,viaje</w:t>
-      </w:r>
-      <w:proofErr w:type="spellEnd"/>
-      <w:proofErr w:type="gramEnd"/>
       <w:r>
         <w:rPr>
           <w:bCs/>
@@ -514,14 +902,14 @@
         <w:rPr>
           <w:bCs/>
         </w:rPr>
-        <w:t xml:space="preserve"> relevante que se relaciona en factura, </w:t>
+        <w:t xml:space="preserve"> relevante que se relaciona en </w:t>
       </w:r>
       <w:r>
         <w:rPr>
           <w:bCs/>
         </w:rPr>
         <w:lastRenderedPageBreak/>
-        <w:t xml:space="preserve">donde </w:t>
+        <w:t xml:space="preserve">factura, donde </w:t>
       </w:r>
       <w:r>
         <w:rPr>
@@ -627,902 +1015,27 @@
       <w:pPr>
         <w:shd w:val="clear" w:color="auto" w:fill="FFFFFF"/>
         <w:spacing w:after="160"/>
+        <w:rPr>
+          <w:bCs/>
+        </w:rPr>
       </w:pPr>
       <w:r>
         <w:t xml:space="preserve"> </w:t>
       </w:r>
-    </w:p>
-    <w:p>
-      <w:pPr>
-        <w:numPr>
-          <w:ilvl w:val="0"/>
-          <w:numId w:val="29"/>
-        </w:numPr>
-        <w:ind w:left="1080"/>
-      </w:pPr>
       <w:r>
-        <w:rPr>
-          <w:b/>
-        </w:rPr>
-        <w:t>Gestión de Usuarios</w:t>
+        <w:t xml:space="preserve">Sobre los diferentes módulos: conductores, debe permitir su consulta por documento, accediendo a información como numero de multas, numero de viajes, sin embargo no se tendrá en cuenta la información específica de la fecha de multas; viajes, describe la información del lugar de origen y destino, además de la cantidad de escalas, sin embargo, no especifica los lugares de las escalas; gastos, permite consultar el precio por Id, el precio es promedio y actualizado con la frecuencia que el usuario desee pero al ser un promedio no se adecua a cada zona del país en específico; vehículos, tendrá información sobre el número de reparaciones pero no describirá cuales son. El usuario principalmente consultara el </w:t>
       </w:r>
       <w:r>
-        <w:t xml:space="preserve"> </w:t>
-      </w:r>
-    </w:p>
-    <w:p>
-      <w:pPr>
-        <w:numPr>
-          <w:ilvl w:val="0"/>
-          <w:numId w:val="11"/>
-        </w:numPr>
-        <w:ind w:left="1080"/>
-      </w:pPr>
-      <w:r>
-        <w:rPr>
-          <w:i/>
-        </w:rPr>
-        <w:t>Objetivo:</w:t>
+        <w:t>módulo</w:t>
       </w:r>
       <w:r>
-        <w:t xml:space="preserve"> permitir la administración de cuentas de acceso y controlar quién puede iniciar sesión en el sistema. </w:t>
-      </w:r>
-    </w:p>
-    <w:p>
-      <w:pPr>
-        <w:numPr>
-          <w:ilvl w:val="0"/>
-          <w:numId w:val="5"/>
-        </w:numPr>
-        <w:ind w:left="1080"/>
-      </w:pPr>
-      <w:r>
-        <w:rPr>
-          <w:i/>
-        </w:rPr>
-        <w:t>Alcance:</w:t>
+        <w:t xml:space="preserve"> facturas, pues es el que brinda información relacionando vehículos, conductores clientes y gastos, sin </w:t>
       </w:r>
       <w:r>
-        <w:t xml:space="preserve"> </w:t>
-      </w:r>
-    </w:p>
-    <w:p>
-      <w:pPr>
-        <w:numPr>
-          <w:ilvl w:val="0"/>
-          <w:numId w:val="42"/>
-        </w:numPr>
-        <w:ind w:left="1800"/>
-      </w:pPr>
-      <w:r>
-        <w:t xml:space="preserve">Registro, actualización y eliminación de usuarios. </w:t>
-      </w:r>
-    </w:p>
-    <w:p>
-      <w:pPr>
-        <w:numPr>
-          <w:ilvl w:val="0"/>
-          <w:numId w:val="21"/>
-        </w:numPr>
-        <w:ind w:left="1800"/>
-      </w:pPr>
-      <w:r>
-        <w:t xml:space="preserve">Inicio de sesión con validación de credenciales. </w:t>
-      </w:r>
-    </w:p>
-    <w:p>
-      <w:pPr>
-        <w:numPr>
-          <w:ilvl w:val="0"/>
-          <w:numId w:val="43"/>
-        </w:numPr>
-        <w:ind w:left="1800"/>
-      </w:pPr>
-      <w:r>
-        <w:t xml:space="preserve">Asignación de roles (por ejemplo, administrador, usuario estándar) y estado (activo/inactivo). </w:t>
-      </w:r>
-    </w:p>
-    <w:p>
-      <w:pPr>
-        <w:shd w:val="clear" w:color="auto" w:fill="FFFFFF"/>
-        <w:ind w:left="720"/>
-      </w:pPr>
-      <w:r>
-        <w:t xml:space="preserve"> </w:t>
-      </w:r>
-    </w:p>
-    <w:p>
-      <w:pPr>
-        <w:numPr>
-          <w:ilvl w:val="0"/>
-          <w:numId w:val="22"/>
-        </w:numPr>
-        <w:ind w:left="1080"/>
-      </w:pPr>
-      <w:r>
-        <w:rPr>
-          <w:b/>
-        </w:rPr>
-        <w:t>Módulo de Conductores</w:t>
+        <w:t>embargo,</w:t>
       </w:r>
       <w:r>
-        <w:t xml:space="preserve"> </w:t>
-      </w:r>
-    </w:p>
-    <w:p>
-      <w:pPr>
-        <w:numPr>
-          <w:ilvl w:val="0"/>
-          <w:numId w:val="45"/>
-        </w:numPr>
-        <w:ind w:left="1080"/>
-      </w:pPr>
-      <w:r>
-        <w:rPr>
-          <w:i/>
-        </w:rPr>
-        <w:t>Objetivo:</w:t>
-      </w:r>
-      <w:r>
-        <w:t xml:space="preserve"> almacenar y consultar la información detallada de cada conductor. </w:t>
-      </w:r>
-    </w:p>
-    <w:p>
-      <w:pPr>
-        <w:numPr>
-          <w:ilvl w:val="0"/>
-          <w:numId w:val="47"/>
-        </w:numPr>
-        <w:ind w:left="1080"/>
-      </w:pPr>
-      <w:r>
-        <w:rPr>
-          <w:i/>
-        </w:rPr>
-        <w:t>Alcance:</w:t>
-      </w:r>
-      <w:r>
-        <w:t xml:space="preserve"> </w:t>
-      </w:r>
-    </w:p>
-    <w:p>
-      <w:pPr>
-        <w:numPr>
-          <w:ilvl w:val="0"/>
-          <w:numId w:val="36"/>
-        </w:numPr>
-        <w:ind w:left="1800"/>
-      </w:pPr>
-      <w:r>
-        <w:t xml:space="preserve">Datos personales: nombre, documento, número de licencia, etc. </w:t>
-      </w:r>
-    </w:p>
-    <w:p>
-      <w:pPr>
-        <w:numPr>
-          <w:ilvl w:val="0"/>
-          <w:numId w:val="6"/>
-        </w:numPr>
-        <w:ind w:left="1800"/>
-      </w:pPr>
-      <w:r>
-        <w:t xml:space="preserve">Historial de viajes, gastos asociados y estado del conductor (activo, inactivo). </w:t>
-      </w:r>
-    </w:p>
-    <w:p>
-      <w:pPr>
-        <w:numPr>
-          <w:ilvl w:val="0"/>
-          <w:numId w:val="12"/>
-        </w:numPr>
-        <w:ind w:left="1800"/>
-      </w:pPr>
-      <w:r>
-        <w:t xml:space="preserve">Posibilidad de consultar y filtrar conductores según rendimiento o gastos. </w:t>
-      </w:r>
-    </w:p>
-    <w:p>
-      <w:pPr>
-        <w:shd w:val="clear" w:color="auto" w:fill="FFFFFF"/>
-        <w:ind w:left="720"/>
-      </w:pPr>
-      <w:r>
-        <w:t xml:space="preserve"> </w:t>
-      </w:r>
-    </w:p>
-    <w:p>
-      <w:pPr>
-        <w:numPr>
-          <w:ilvl w:val="0"/>
-          <w:numId w:val="20"/>
-        </w:numPr>
-        <w:ind w:left="1080"/>
-      </w:pPr>
-      <w:r>
-        <w:rPr>
-          <w:b/>
-        </w:rPr>
-        <w:t>Módulo de Vehículos</w:t>
-      </w:r>
-      <w:r>
-        <w:t xml:space="preserve"> </w:t>
-      </w:r>
-    </w:p>
-    <w:p>
-      <w:pPr>
-        <w:numPr>
-          <w:ilvl w:val="0"/>
-          <w:numId w:val="56"/>
-        </w:numPr>
-        <w:ind w:left="1080"/>
-      </w:pPr>
-      <w:r>
-        <w:rPr>
-          <w:i/>
-        </w:rPr>
-        <w:t>Objetivo:</w:t>
-      </w:r>
-      <w:r>
-        <w:t xml:space="preserve"> gestionar la información de cada vehículo de la empresa. </w:t>
-      </w:r>
-    </w:p>
-    <w:p>
-      <w:pPr>
-        <w:numPr>
-          <w:ilvl w:val="0"/>
-          <w:numId w:val="50"/>
-        </w:numPr>
-        <w:ind w:left="1080"/>
-      </w:pPr>
-      <w:r>
-        <w:rPr>
-          <w:i/>
-        </w:rPr>
-        <w:t>Alcance:</w:t>
-      </w:r>
-      <w:r>
-        <w:t xml:space="preserve"> </w:t>
-      </w:r>
-    </w:p>
-    <w:p>
-      <w:pPr>
-        <w:numPr>
-          <w:ilvl w:val="0"/>
-          <w:numId w:val="39"/>
-        </w:numPr>
-        <w:ind w:left="1800"/>
-      </w:pPr>
-      <w:r>
-        <w:t xml:space="preserve">Registro de datos básicos: placa, modelo, tipo de vehículo, estado, etc. </w:t>
-      </w:r>
-    </w:p>
-    <w:p>
-      <w:pPr>
-        <w:numPr>
-          <w:ilvl w:val="0"/>
-          <w:numId w:val="48"/>
-        </w:numPr>
-        <w:ind w:left="1800"/>
-      </w:pPr>
-      <w:r>
-        <w:t xml:space="preserve">Control de gastos asociados al vehículo (mantenimientos, reparaciones, impuestos). </w:t>
-      </w:r>
-    </w:p>
-    <w:p>
-      <w:pPr>
-        <w:numPr>
-          <w:ilvl w:val="0"/>
-          <w:numId w:val="55"/>
-        </w:numPr>
-        <w:ind w:left="1800"/>
-      </w:pPr>
-      <w:r>
-        <w:t xml:space="preserve">Asignación de un conductor responsable y actualización del estado (disponible/en servicio/fuera de servicio). </w:t>
-      </w:r>
-    </w:p>
-    <w:p>
-      <w:pPr>
-        <w:shd w:val="clear" w:color="auto" w:fill="FFFFFF"/>
-        <w:ind w:left="720"/>
-      </w:pPr>
-      <w:r>
-        <w:t xml:space="preserve"> </w:t>
-      </w:r>
-    </w:p>
-    <w:p>
-      <w:pPr>
-        <w:numPr>
-          <w:ilvl w:val="0"/>
-          <w:numId w:val="3"/>
-        </w:numPr>
-        <w:ind w:left="1080"/>
-      </w:pPr>
-      <w:r>
-        <w:rPr>
-          <w:b/>
-        </w:rPr>
-        <w:t>Módulo de Clientes</w:t>
-      </w:r>
-      <w:r>
-        <w:t xml:space="preserve"> </w:t>
-      </w:r>
-    </w:p>
-    <w:p>
-      <w:pPr>
-        <w:numPr>
-          <w:ilvl w:val="0"/>
-          <w:numId w:val="38"/>
-        </w:numPr>
-        <w:ind w:left="1080"/>
-      </w:pPr>
-      <w:r>
-        <w:rPr>
-          <w:i/>
-        </w:rPr>
-        <w:t>Objetivo:</w:t>
-      </w:r>
-      <w:r>
-        <w:t xml:space="preserve"> llevar un registro de los clientes y sus datos de contacto, así como un historial de interacciones. </w:t>
-      </w:r>
-    </w:p>
-    <w:p>
-      <w:pPr>
-        <w:numPr>
-          <w:ilvl w:val="0"/>
-          <w:numId w:val="37"/>
-        </w:numPr>
-        <w:ind w:left="1080"/>
-      </w:pPr>
-      <w:r>
-        <w:rPr>
-          <w:i/>
-        </w:rPr>
-        <w:t>Alcance:</w:t>
-      </w:r>
-      <w:r>
-        <w:t xml:space="preserve"> </w:t>
-      </w:r>
-    </w:p>
-    <w:p>
-      <w:pPr>
-        <w:numPr>
-          <w:ilvl w:val="0"/>
-          <w:numId w:val="26"/>
-        </w:numPr>
-        <w:ind w:left="1800"/>
-      </w:pPr>
-      <w:r>
-        <w:t xml:space="preserve">Alta, baja y modificación de información de clientes. </w:t>
-      </w:r>
-    </w:p>
-    <w:p>
-      <w:pPr>
-        <w:numPr>
-          <w:ilvl w:val="0"/>
-          <w:numId w:val="7"/>
-        </w:numPr>
-        <w:ind w:left="1800"/>
-      </w:pPr>
-      <w:r>
-        <w:t xml:space="preserve">Gestión de contactos y métodos de pago. </w:t>
-      </w:r>
-    </w:p>
-    <w:p>
-      <w:pPr>
-        <w:numPr>
-          <w:ilvl w:val="0"/>
-          <w:numId w:val="4"/>
-        </w:numPr>
-        <w:ind w:left="1800"/>
-      </w:pPr>
-      <w:r>
-        <w:lastRenderedPageBreak/>
-        <w:t xml:space="preserve">Integración con facturación y viajes para consultar consumo histórico de servicios. </w:t>
-      </w:r>
-    </w:p>
-    <w:p>
-      <w:pPr>
-        <w:shd w:val="clear" w:color="auto" w:fill="FFFFFF"/>
-        <w:ind w:left="720"/>
-      </w:pPr>
-      <w:r>
-        <w:t xml:space="preserve"> </w:t>
-      </w:r>
-    </w:p>
-    <w:p>
-      <w:pPr>
-        <w:numPr>
-          <w:ilvl w:val="0"/>
-          <w:numId w:val="35"/>
-        </w:numPr>
-        <w:ind w:left="1080"/>
-      </w:pPr>
-      <w:r>
-        <w:rPr>
-          <w:b/>
-        </w:rPr>
-        <w:t>Módulo de Viajes</w:t>
-      </w:r>
-      <w:r>
-        <w:t xml:space="preserve"> </w:t>
-      </w:r>
-    </w:p>
-    <w:p>
-      <w:pPr>
-        <w:numPr>
-          <w:ilvl w:val="0"/>
-          <w:numId w:val="58"/>
-        </w:numPr>
-        <w:ind w:left="1080"/>
-      </w:pPr>
-      <w:r>
-        <w:rPr>
-          <w:i/>
-        </w:rPr>
-        <w:t>Objetivo:</w:t>
-      </w:r>
-      <w:r>
-        <w:t xml:space="preserve"> capturar y administrar la información de cada trayecto realizado por la empresa de transporte. </w:t>
-      </w:r>
-    </w:p>
-    <w:p>
-      <w:pPr>
-        <w:numPr>
-          <w:ilvl w:val="0"/>
-          <w:numId w:val="32"/>
-        </w:numPr>
-        <w:ind w:left="1080"/>
-      </w:pPr>
-      <w:r>
-        <w:rPr>
-          <w:i/>
-        </w:rPr>
-        <w:t>Alcance:</w:t>
-      </w:r>
-      <w:r>
-        <w:t xml:space="preserve"> </w:t>
-      </w:r>
-    </w:p>
-    <w:p>
-      <w:pPr>
-        <w:numPr>
-          <w:ilvl w:val="0"/>
-          <w:numId w:val="30"/>
-        </w:numPr>
-        <w:ind w:left="1800"/>
-      </w:pPr>
-      <w:r>
-        <w:t xml:space="preserve">Registro de origen, destino, duración, fechas y conductor asignado. </w:t>
-      </w:r>
-    </w:p>
-    <w:p>
-      <w:pPr>
-        <w:numPr>
-          <w:ilvl w:val="0"/>
-          <w:numId w:val="59"/>
-        </w:numPr>
-        <w:ind w:left="1800"/>
-      </w:pPr>
-      <w:r>
-        <w:t xml:space="preserve">Asociación con facturas y gastos específicos. </w:t>
-      </w:r>
-    </w:p>
-    <w:p>
-      <w:pPr>
-        <w:numPr>
-          <w:ilvl w:val="0"/>
-          <w:numId w:val="44"/>
-        </w:numPr>
-        <w:ind w:left="1800"/>
-      </w:pPr>
-      <w:r>
-        <w:t xml:space="preserve">Consulta de viajes por fecha, conductor, vehículo o cliente para fines de control y reportes. </w:t>
-      </w:r>
-    </w:p>
-    <w:p>
-      <w:pPr>
-        <w:shd w:val="clear" w:color="auto" w:fill="FFFFFF"/>
-        <w:ind w:left="720"/>
-      </w:pPr>
-      <w:r>
-        <w:t xml:space="preserve"> </w:t>
-      </w:r>
-    </w:p>
-    <w:p>
-      <w:pPr>
-        <w:numPr>
-          <w:ilvl w:val="0"/>
-          <w:numId w:val="24"/>
-        </w:numPr>
-        <w:ind w:left="1080"/>
-      </w:pPr>
-      <w:r>
-        <w:rPr>
-          <w:b/>
-        </w:rPr>
-        <w:t>Módulo de Facturas</w:t>
-      </w:r>
-      <w:r>
-        <w:t xml:space="preserve"> </w:t>
-      </w:r>
-    </w:p>
-    <w:p>
-      <w:pPr>
-        <w:numPr>
-          <w:ilvl w:val="0"/>
-          <w:numId w:val="33"/>
-        </w:numPr>
-        <w:ind w:left="1080"/>
-      </w:pPr>
-      <w:r>
-        <w:rPr>
-          <w:i/>
-        </w:rPr>
-        <w:t>Objetivo:</w:t>
-      </w:r>
-      <w:r>
-        <w:t xml:space="preserve"> emitir, almacenar y consultar la información relacionada con los cobros por servicios de transporte. </w:t>
-      </w:r>
-    </w:p>
-    <w:p>
-      <w:pPr>
-        <w:numPr>
-          <w:ilvl w:val="0"/>
-          <w:numId w:val="34"/>
-        </w:numPr>
-        <w:ind w:left="1080"/>
-      </w:pPr>
-      <w:r>
-        <w:rPr>
-          <w:i/>
-        </w:rPr>
-        <w:t>Alcance:</w:t>
-      </w:r>
-      <w:r>
-        <w:t xml:space="preserve"> </w:t>
-      </w:r>
-    </w:p>
-    <w:p>
-      <w:pPr>
-        <w:numPr>
-          <w:ilvl w:val="0"/>
-          <w:numId w:val="19"/>
-        </w:numPr>
-        <w:ind w:left="1800"/>
-      </w:pPr>
-      <w:r>
-        <w:t xml:space="preserve">Creación de facturas vinculadas a viajes y clientes. </w:t>
-      </w:r>
-    </w:p>
-    <w:p>
-      <w:pPr>
-        <w:numPr>
-          <w:ilvl w:val="0"/>
-          <w:numId w:val="14"/>
-        </w:numPr>
-        <w:ind w:left="1800"/>
-      </w:pPr>
-      <w:r>
-        <w:t xml:space="preserve">Cálculo de “ganancia del viaje” y relación con gastos. </w:t>
-      </w:r>
-    </w:p>
-    <w:p>
-      <w:pPr>
-        <w:numPr>
-          <w:ilvl w:val="0"/>
-          <w:numId w:val="16"/>
-        </w:numPr>
-        <w:ind w:left="1800"/>
-      </w:pPr>
-      <w:r>
-        <w:t xml:space="preserve">Reportes de facturación general y por cliente. </w:t>
-      </w:r>
-    </w:p>
-    <w:p>
-      <w:pPr>
-        <w:shd w:val="clear" w:color="auto" w:fill="FFFFFF"/>
-        <w:ind w:left="720"/>
-      </w:pPr>
-      <w:r>
-        <w:t xml:space="preserve"> </w:t>
-      </w:r>
-    </w:p>
-    <w:p>
-      <w:pPr>
-        <w:numPr>
-          <w:ilvl w:val="0"/>
-          <w:numId w:val="15"/>
-        </w:numPr>
-        <w:ind w:left="1080"/>
-      </w:pPr>
-      <w:r>
-        <w:rPr>
-          <w:b/>
-        </w:rPr>
-        <w:t>Módulo de Gastos</w:t>
-      </w:r>
-      <w:r>
-        <w:t xml:space="preserve"> </w:t>
-      </w:r>
-    </w:p>
-    <w:p>
-      <w:pPr>
-        <w:numPr>
-          <w:ilvl w:val="0"/>
-          <w:numId w:val="18"/>
-        </w:numPr>
-        <w:ind w:left="1080"/>
-      </w:pPr>
-      <w:r>
-        <w:rPr>
-          <w:i/>
-        </w:rPr>
-        <w:t>Objetivo:</w:t>
-      </w:r>
-      <w:r>
-        <w:t xml:space="preserve"> controlar los gastos operativos y administrativos de la empresa (combustible, reparaciones, multas, etc.). </w:t>
-      </w:r>
-    </w:p>
-    <w:p>
-      <w:pPr>
-        <w:numPr>
-          <w:ilvl w:val="0"/>
-          <w:numId w:val="1"/>
-        </w:numPr>
-        <w:ind w:left="1080"/>
-      </w:pPr>
-      <w:r>
-        <w:rPr>
-          <w:i/>
-        </w:rPr>
-        <w:t>Alcance:</w:t>
-      </w:r>
-      <w:r>
-        <w:t xml:space="preserve"> </w:t>
-      </w:r>
-    </w:p>
-    <w:p>
-      <w:pPr>
-        <w:numPr>
-          <w:ilvl w:val="0"/>
-          <w:numId w:val="8"/>
-        </w:numPr>
-        <w:ind w:left="1800"/>
-      </w:pPr>
-      <w:r>
-        <w:t xml:space="preserve">Registro de tipo de gasto, valor, fecha y relación con vehículo o viaje, según corresponda. </w:t>
-      </w:r>
-    </w:p>
-    <w:p>
-      <w:pPr>
-        <w:numPr>
-          <w:ilvl w:val="0"/>
-          <w:numId w:val="2"/>
-        </w:numPr>
-        <w:ind w:left="1800"/>
-      </w:pPr>
-      <w:r>
-        <w:t xml:space="preserve">Posibilidad de agrupar y consultar los gastos totales por conductor, vehículo o período. </w:t>
-      </w:r>
-    </w:p>
-    <w:p>
-      <w:pPr>
-        <w:numPr>
-          <w:ilvl w:val="0"/>
-          <w:numId w:val="46"/>
-        </w:numPr>
-        <w:ind w:left="1800"/>
-      </w:pPr>
-      <w:r>
-        <w:t xml:space="preserve">Análisis de impacto en la rentabilidad de la empresa (por integración con el módulo de Facturas). </w:t>
-      </w:r>
-    </w:p>
-    <w:p>
-      <w:pPr>
-        <w:shd w:val="clear" w:color="auto" w:fill="FFFFFF"/>
-        <w:ind w:left="720"/>
-      </w:pPr>
-      <w:r>
-        <w:t xml:space="preserve"> </w:t>
-      </w:r>
-    </w:p>
-    <w:p>
-      <w:pPr>
-        <w:numPr>
-          <w:ilvl w:val="0"/>
-          <w:numId w:val="10"/>
-        </w:numPr>
-        <w:ind w:left="1080"/>
-      </w:pPr>
-      <w:r>
-        <w:rPr>
-          <w:b/>
-        </w:rPr>
-        <w:t>Reportes y análisis de datos</w:t>
-      </w:r>
-      <w:r>
-        <w:t xml:space="preserve"> </w:t>
-      </w:r>
-    </w:p>
-    <w:p>
-      <w:pPr>
-        <w:numPr>
-          <w:ilvl w:val="0"/>
-          <w:numId w:val="17"/>
-        </w:numPr>
-        <w:ind w:left="1080"/>
-      </w:pPr>
-      <w:r>
-        <w:rPr>
-          <w:i/>
-        </w:rPr>
-        <w:t>Objetivo:</w:t>
-      </w:r>
-      <w:r>
-        <w:t xml:space="preserve"> apoyar la toma de decisiones estratégicas del dueño de la empresa. </w:t>
-      </w:r>
-    </w:p>
-    <w:p>
-      <w:pPr>
-        <w:numPr>
-          <w:ilvl w:val="0"/>
-          <w:numId w:val="53"/>
-        </w:numPr>
-        <w:ind w:left="1080"/>
-      </w:pPr>
-      <w:r>
-        <w:rPr>
-          <w:i/>
-        </w:rPr>
-        <w:t>Alcance:</w:t>
-      </w:r>
-      <w:r>
-        <w:t xml:space="preserve"> </w:t>
-      </w:r>
-    </w:p>
-    <w:p>
-      <w:pPr>
-        <w:numPr>
-          <w:ilvl w:val="0"/>
-          <w:numId w:val="23"/>
-        </w:numPr>
-        <w:ind w:left="1800"/>
-      </w:pPr>
-      <w:r>
-        <w:t xml:space="preserve">Generación de reportes de ganancias, gastos, uso de vehículos, desempeño de conductores y rentabilidad por cliente. </w:t>
-      </w:r>
-    </w:p>
-    <w:p>
-      <w:pPr>
-        <w:numPr>
-          <w:ilvl w:val="0"/>
-          <w:numId w:val="41"/>
-        </w:numPr>
-        <w:ind w:left="1800"/>
-      </w:pPr>
-      <w:r>
-        <w:t xml:space="preserve">Búsquedas avanzadas evitando ambigüedades y duplicaciones de información. </w:t>
-      </w:r>
-    </w:p>
-    <w:p>
-      <w:pPr>
-        <w:numPr>
-          <w:ilvl w:val="0"/>
-          <w:numId w:val="54"/>
-        </w:numPr>
-        <w:ind w:left="1800"/>
-      </w:pPr>
-      <w:r>
-        <w:t xml:space="preserve">Exportación de datos (CSV, PDF, etc.) para auditorías o análisis externos. </w:t>
-      </w:r>
-    </w:p>
-    <w:p>
-      <w:pPr>
-        <w:shd w:val="clear" w:color="auto" w:fill="FFFFFF"/>
-        <w:ind w:left="720"/>
-      </w:pPr>
-      <w:r>
-        <w:t xml:space="preserve"> </w:t>
-      </w:r>
-    </w:p>
-    <w:p>
-      <w:pPr>
-        <w:numPr>
-          <w:ilvl w:val="0"/>
-          <w:numId w:val="52"/>
-        </w:numPr>
-        <w:ind w:left="1080"/>
-      </w:pPr>
-      <w:r>
-        <w:rPr>
-          <w:b/>
-        </w:rPr>
-        <w:t>Seguridad y control de accesos</w:t>
-      </w:r>
-      <w:r>
-        <w:t xml:space="preserve"> </w:t>
-      </w:r>
-    </w:p>
-    <w:p>
-      <w:pPr>
-        <w:numPr>
-          <w:ilvl w:val="0"/>
-          <w:numId w:val="9"/>
-        </w:numPr>
-        <w:ind w:left="1080"/>
-      </w:pPr>
-      <w:r>
-        <w:rPr>
-          <w:i/>
-        </w:rPr>
-        <w:t>Objetivo:</w:t>
-      </w:r>
-      <w:r>
-        <w:t xml:space="preserve"> garantizar la confidencialidad e integridad de la información. </w:t>
-      </w:r>
-    </w:p>
-    <w:p>
-      <w:pPr>
-        <w:numPr>
-          <w:ilvl w:val="0"/>
-          <w:numId w:val="27"/>
-        </w:numPr>
-        <w:ind w:left="1080"/>
-      </w:pPr>
-      <w:r>
-        <w:rPr>
-          <w:i/>
-        </w:rPr>
-        <w:t>Alcance:</w:t>
-      </w:r>
-      <w:r>
-        <w:t xml:space="preserve"> </w:t>
-      </w:r>
-    </w:p>
-    <w:p>
-      <w:pPr>
-        <w:numPr>
-          <w:ilvl w:val="0"/>
-          <w:numId w:val="40"/>
-        </w:numPr>
-        <w:ind w:left="1800"/>
-      </w:pPr>
-      <w:r>
-        <w:t xml:space="preserve">Mecanismos de autenticación para usuarios. </w:t>
-      </w:r>
-    </w:p>
-    <w:p>
-      <w:pPr>
-        <w:numPr>
-          <w:ilvl w:val="0"/>
-          <w:numId w:val="25"/>
-        </w:numPr>
-        <w:ind w:left="1800"/>
-      </w:pPr>
-      <w:r>
-        <w:lastRenderedPageBreak/>
-        <w:t xml:space="preserve">Permisos de lectura/escritura basados en roles, con privilegios totales para el dueño o administrador principal. </w:t>
-      </w:r>
-    </w:p>
-    <w:p>
-      <w:pPr>
-        <w:numPr>
-          <w:ilvl w:val="0"/>
-          <w:numId w:val="31"/>
-        </w:numPr>
-        <w:ind w:left="1800"/>
-      </w:pPr>
-      <w:r>
-        <w:t xml:space="preserve">Seguimiento de cambios críticos (fecha, usuario que modificó, etc.). </w:t>
-      </w:r>
-    </w:p>
-    <w:p>
-      <w:pPr>
-        <w:shd w:val="clear" w:color="auto" w:fill="FFFFFF"/>
-        <w:ind w:left="720"/>
-      </w:pPr>
-      <w:r>
-        <w:t xml:space="preserve"> </w:t>
+        <w:t xml:space="preserve"> la utilidad total de un viaje se calculara restándole gastos al pago inicial, por lo que se obtendrá un aproximado</w:t>
       </w:r>
     </w:p>
     <w:p>
@@ -1549,10 +1062,7 @@
         <w:jc w:val="both"/>
       </w:pPr>
       <w:r>
-        <w:t>No se contempla la localización en tiempo real de vehículos ni</w:t>
-      </w:r>
-      <w:r>
-        <w:t xml:space="preserve"> pasajeros</w:t>
+        <w:t>No se contempla la localización en tiempo real de vehículos ni pasajeros</w:t>
       </w:r>
     </w:p>
     <w:p>
@@ -1566,14 +1076,17 @@
       <w:r>
         <w:t xml:space="preserve">La información de cada viaje es definida por lugar de salida y llegada junto con duración, no se </w:t>
       </w:r>
+      <w:r>
+        <w:t>especificará</w:t>
+      </w:r>
+      <w:r>
+        <w:t xml:space="preserve"> cual es </w:t>
+      </w:r>
       <w:proofErr w:type="gramStart"/>
       <w:r>
-        <w:t>especificara</w:t>
+        <w:t>la ruta a tomar</w:t>
       </w:r>
       <w:proofErr w:type="gramEnd"/>
-      <w:r>
-        <w:t xml:space="preserve"> cual es la ruta a tomar</w:t>
-      </w:r>
     </w:p>
     <w:p>
       <w:pPr>
@@ -1589,95 +1102,141 @@
     </w:p>
     <w:p>
       <w:pPr>
+        <w:pStyle w:val="Prrafodelista"/>
         <w:shd w:val="clear" w:color="auto" w:fill="FFFFFF"/>
         <w:spacing w:after="160"/>
-        <w:ind w:firstLine="60"/>
-        <w:jc w:val="both"/>
-      </w:pPr>
-    </w:p>
-    <w:p>
-      <w:pPr>
-        <w:shd w:val="clear" w:color="auto" w:fill="FFFFFF"/>
-        <w:spacing w:after="160"/>
-        <w:ind w:firstLine="60"/>
-        <w:jc w:val="both"/>
-      </w:pPr>
-    </w:p>
-    <w:p>
-      <w:pPr>
-        <w:shd w:val="clear" w:color="auto" w:fill="FFFFFF"/>
-        <w:spacing w:after="160"/>
-      </w:pPr>
-    </w:p>
-    <w:p>
-      <w:pPr>
-        <w:shd w:val="clear" w:color="auto" w:fill="FFFFFF"/>
-        <w:spacing w:after="160"/>
+        <w:jc w:val="center"/>
+        <w:rPr>
+          <w:sz w:val="24"/>
+          <w:szCs w:val="24"/>
+        </w:rPr>
       </w:pPr>
       <w:r>
         <w:rPr>
           <w:b/>
-        </w:rPr>
-        <w:t>Alternativas de solución</w:t>
-      </w:r>
-      <w:r>
-        <w:t xml:space="preserve"> </w:t>
+          <w:sz w:val="24"/>
+          <w:szCs w:val="24"/>
+        </w:rPr>
+        <w:t>METODOLOGIA</w:t>
       </w:r>
     </w:p>
     <w:p>
-      <w:pPr>
-        <w:shd w:val="clear" w:color="auto" w:fill="FFFFFF"/>
-        <w:spacing w:after="160"/>
-      </w:pPr>
       <w:r>
+        <w:t xml:space="preserve">Se uso la metodología </w:t>
+      </w:r>
+      <w:proofErr w:type="spellStart"/>
+      <w:r>
+        <w:t>kanban</w:t>
+      </w:r>
+      <w:proofErr w:type="spellEnd"/>
+      <w:r>
+        <w:t xml:space="preserve">, y le evidencia esta en el siguiente </w:t>
+      </w:r>
+      <w:proofErr w:type="gramStart"/>
+      <w:r>
         <w:rPr>
           <w:b/>
-        </w:rPr>
-        <w:t>Alternativa de solución seleccionada</w:t>
+          <w:bCs/>
+        </w:rPr>
+        <w:t>link</w:t>
+      </w:r>
+      <w:proofErr w:type="gramEnd"/>
+      <w:r>
+        <w:t xml:space="preserve">: </w:t>
       </w:r>
       <w:r>
-        <w:t xml:space="preserve"> </w:t>
+        <w:t>https://trello.com/invite/b/67a13ac3a9133e5b4ebd7466/ATTIa544d982ce8edae08ba40752628b4cd491A900F2/ing-datos</w:t>
       </w:r>
     </w:p>
     <w:p>
       <w:pPr>
         <w:shd w:val="clear" w:color="auto" w:fill="FFFFFF"/>
         <w:spacing w:after="160"/>
+        <w:jc w:val="center"/>
+        <w:rPr>
+          <w:b/>
+          <w:bCs/>
+        </w:rPr>
       </w:pPr>
       <w:r>
         <w:rPr>
           <w:b/>
-          <w:color w:val="FF0000"/>
-        </w:rPr>
-        <w:t>Requisitos funcionales</w:t>
-      </w:r>
-      <w:r>
-        <w:rPr>
-          <w:color w:val="FF0000"/>
-        </w:rPr>
-        <w:t xml:space="preserve"> </w:t>
+          <w:bCs/>
+        </w:rPr>
+        <w:t>MAPA STAKEHOLDERS</w:t>
       </w:r>
     </w:p>
     <w:p>
       <w:pPr>
         <w:shd w:val="clear" w:color="auto" w:fill="FFFFFF"/>
         <w:spacing w:after="160"/>
-        <w:rPr>
-          <w:color w:val="FF0000"/>
-        </w:rPr>
+        <w:jc w:val="center"/>
       </w:pPr>
       <w:r>
-        <w:rPr>
-          <w:b/>
-          <w:color w:val="FF0000"/>
-        </w:rPr>
-        <w:t>Historias de usuario</w:t>
-      </w:r>
-      <w:r>
-        <w:rPr>
-          <w:color w:val="FF0000"/>
-        </w:rPr>
-        <w:t xml:space="preserve"> </w:t>
+        <w:lastRenderedPageBreak/>
+        <w:drawing>
+          <wp:anchor distT="0" distB="0" distL="114300" distR="114300" simplePos="0" relativeHeight="251658240" behindDoc="0" locked="0" layoutInCell="1" allowOverlap="1" wp14:anchorId="3311AD10" wp14:editId="412EA83F">
+            <wp:simplePos x="0" y="0"/>
+            <wp:positionH relativeFrom="margin">
+              <wp:align>center</wp:align>
+            </wp:positionH>
+            <wp:positionV relativeFrom="paragraph">
+              <wp:posOffset>8255</wp:posOffset>
+            </wp:positionV>
+            <wp:extent cx="4514850" cy="3659505"/>
+            <wp:effectExtent l="0" t="0" r="0" b="0"/>
+            <wp:wrapThrough wrapText="bothSides">
+              <wp:wrapPolygon edited="0">
+                <wp:start x="0" y="0"/>
+                <wp:lineTo x="0" y="21476"/>
+                <wp:lineTo x="21509" y="21476"/>
+                <wp:lineTo x="21509" y="0"/>
+                <wp:lineTo x="0" y="0"/>
+              </wp:wrapPolygon>
+            </wp:wrapThrough>
+            <wp:docPr id="701823651" name="Imagen 1" descr="Imagen que contiene Interfaz de usuario gráfica&#10;&#10;El contenido generado por IA puede ser incorrecto."/>
+            <wp:cNvGraphicFramePr>
+              <a:graphicFrameLocks xmlns:a="http://schemas.openxmlformats.org/drawingml/2006/main" noChangeAspect="1"/>
+            </wp:cNvGraphicFramePr>
+            <a:graphic xmlns:a="http://schemas.openxmlformats.org/drawingml/2006/main">
+              <a:graphicData uri="http://schemas.openxmlformats.org/drawingml/2006/picture">
+                <pic:pic xmlns:pic="http://schemas.openxmlformats.org/drawingml/2006/picture">
+                  <pic:nvPicPr>
+                    <pic:cNvPr id="701823651" name="Imagen 1" descr="Imagen que contiene Interfaz de usuario gráfica&#10;&#10;El contenido generado por IA puede ser incorrecto."/>
+                    <pic:cNvPicPr/>
+                  </pic:nvPicPr>
+                  <pic:blipFill>
+                    <a:blip r:embed="rId7">
+                      <a:extLst>
+                        <a:ext uri="{28A0092B-C50C-407E-A947-70E740481C1C}">
+                          <a14:useLocalDpi xmlns:a14="http://schemas.microsoft.com/office/drawing/2010/main" val="0"/>
+                        </a:ext>
+                      </a:extLst>
+                    </a:blip>
+                    <a:stretch>
+                      <a:fillRect/>
+                    </a:stretch>
+                  </pic:blipFill>
+                  <pic:spPr>
+                    <a:xfrm>
+                      <a:off x="0" y="0"/>
+                      <a:ext cx="4514850" cy="3659505"/>
+                    </a:xfrm>
+                    <a:prstGeom prst="rect">
+                      <a:avLst/>
+                    </a:prstGeom>
+                  </pic:spPr>
+                </pic:pic>
+              </a:graphicData>
+            </a:graphic>
+            <wp14:sizeRelH relativeFrom="page">
+              <wp14:pctWidth>0</wp14:pctWidth>
+            </wp14:sizeRelH>
+            <wp14:sizeRelV relativeFrom="page">
+              <wp14:pctHeight>0</wp14:pctHeight>
+            </wp14:sizeRelV>
+          </wp:anchor>
+        </w:drawing>
       </w:r>
     </w:p>
     <w:p>
@@ -1688,19 +1247,6 @@
           <w:color w:val="FF0000"/>
         </w:rPr>
       </w:pPr>
-      <w:r>
-        <w:rPr>
-          <w:b/>
-          <w:color w:val="FF0000"/>
-        </w:rPr>
-        <w:t>Diagrama de clases</w:t>
-      </w:r>
-      <w:r>
-        <w:rPr>
-          <w:color w:val="FF0000"/>
-        </w:rPr>
-        <w:t xml:space="preserve"> </w:t>
-      </w:r>
     </w:p>
     <w:p>
       <w:pPr>
@@ -1710,18 +1256,258 @@
           <w:color w:val="FF0000"/>
         </w:rPr>
       </w:pPr>
+    </w:p>
+    <w:p>
+      <w:pPr>
+        <w:shd w:val="clear" w:color="auto" w:fill="FFFFFF"/>
+        <w:spacing w:after="160"/>
+        <w:rPr>
+          <w:color w:val="FF0000"/>
+        </w:rPr>
+      </w:pPr>
+    </w:p>
+    <w:p>
+      <w:pPr>
+        <w:shd w:val="clear" w:color="auto" w:fill="FFFFFF"/>
+        <w:spacing w:after="160"/>
+        <w:rPr>
+          <w:color w:val="FF0000"/>
+        </w:rPr>
+      </w:pPr>
+    </w:p>
+    <w:p>
+      <w:pPr>
+        <w:shd w:val="clear" w:color="auto" w:fill="FFFFFF"/>
+        <w:spacing w:after="160"/>
+        <w:rPr>
+          <w:color w:val="FF0000"/>
+        </w:rPr>
+      </w:pPr>
+    </w:p>
+    <w:p>
+      <w:pPr>
+        <w:shd w:val="clear" w:color="auto" w:fill="FFFFFF"/>
+        <w:spacing w:after="160"/>
+        <w:rPr>
+          <w:color w:val="FF0000"/>
+        </w:rPr>
+      </w:pPr>
+    </w:p>
+    <w:p>
+      <w:pPr>
+        <w:shd w:val="clear" w:color="auto" w:fill="FFFFFF"/>
+        <w:spacing w:after="160"/>
+        <w:rPr>
+          <w:color w:val="FF0000"/>
+        </w:rPr>
+      </w:pPr>
+    </w:p>
+    <w:p>
+      <w:pPr>
+        <w:shd w:val="clear" w:color="auto" w:fill="FFFFFF"/>
+        <w:spacing w:after="160"/>
+        <w:rPr>
+          <w:color w:val="FF0000"/>
+        </w:rPr>
+      </w:pPr>
+    </w:p>
+    <w:p>
+      <w:pPr>
+        <w:shd w:val="clear" w:color="auto" w:fill="FFFFFF"/>
+        <w:spacing w:after="160"/>
+        <w:rPr>
+          <w:color w:val="FF0000"/>
+        </w:rPr>
+      </w:pPr>
+    </w:p>
+    <w:p>
+      <w:pPr>
+        <w:shd w:val="clear" w:color="auto" w:fill="FFFFFF"/>
+        <w:spacing w:after="160"/>
+        <w:rPr>
+          <w:color w:val="FF0000"/>
+        </w:rPr>
+      </w:pPr>
+    </w:p>
+    <w:p>
+      <w:pPr>
+        <w:shd w:val="clear" w:color="auto" w:fill="FFFFFF"/>
+        <w:spacing w:after="160"/>
+        <w:rPr>
+          <w:color w:val="FF0000"/>
+        </w:rPr>
+      </w:pPr>
+    </w:p>
+    <w:p>
+      <w:pPr>
+        <w:shd w:val="clear" w:color="auto" w:fill="FFFFFF"/>
+        <w:spacing w:after="160"/>
+        <w:rPr>
+          <w:color w:val="FF0000"/>
+        </w:rPr>
+      </w:pPr>
+    </w:p>
+    <w:p>
+      <w:pPr>
+        <w:shd w:val="clear" w:color="auto" w:fill="FFFFFF"/>
+        <w:spacing w:after="160"/>
+        <w:rPr>
+          <w:color w:val="FF0000"/>
+        </w:rPr>
+      </w:pPr>
+    </w:p>
+    <w:p>
+      <w:pPr>
+        <w:shd w:val="clear" w:color="auto" w:fill="FFFFFF"/>
+        <w:spacing w:after="160"/>
+        <w:rPr>
+          <w:color w:val="FF0000"/>
+        </w:rPr>
+      </w:pPr>
+    </w:p>
+    <w:p>
+      <w:pPr>
+        <w:shd w:val="clear" w:color="auto" w:fill="FFFFFF"/>
+        <w:spacing w:after="160"/>
+        <w:rPr>
+          <w:color w:val="FF0000"/>
+        </w:rPr>
+      </w:pPr>
+    </w:p>
+    <w:p>
+      <w:pPr>
+        <w:shd w:val="clear" w:color="auto" w:fill="FFFFFF"/>
+        <w:spacing w:after="160"/>
+        <w:rPr>
+          <w:color w:val="FF0000"/>
+        </w:rPr>
+      </w:pPr>
+    </w:p>
+    <w:p>
+      <w:pPr>
+        <w:shd w:val="clear" w:color="auto" w:fill="FFFFFF"/>
+        <w:spacing w:after="160"/>
+        <w:rPr>
+          <w:color w:val="FF0000"/>
+        </w:rPr>
+      </w:pPr>
+    </w:p>
+    <w:p>
+      <w:pPr>
+        <w:shd w:val="clear" w:color="auto" w:fill="FFFFFF"/>
+        <w:spacing w:after="160"/>
+        <w:rPr>
+          <w:color w:val="FF0000"/>
+        </w:rPr>
+      </w:pPr>
+    </w:p>
+    <w:p>
+      <w:pPr>
+        <w:shd w:val="clear" w:color="auto" w:fill="FFFFFF"/>
+        <w:spacing w:after="160"/>
+        <w:rPr>
+          <w:color w:val="FF0000"/>
+        </w:rPr>
+      </w:pPr>
+    </w:p>
+    <w:p>
+      <w:pPr>
+        <w:shd w:val="clear" w:color="auto" w:fill="FFFFFF"/>
+        <w:spacing w:after="160"/>
+        <w:rPr>
+          <w:color w:val="FF0000"/>
+        </w:rPr>
+      </w:pPr>
+    </w:p>
+    <w:p>
+      <w:pPr>
+        <w:shd w:val="clear" w:color="auto" w:fill="FFFFFF"/>
+        <w:spacing w:after="160"/>
+        <w:rPr>
+          <w:color w:val="FF0000"/>
+        </w:rPr>
+      </w:pPr>
+    </w:p>
+    <w:p>
+      <w:pPr>
+        <w:shd w:val="clear" w:color="auto" w:fill="FFFFFF"/>
+        <w:spacing w:after="160"/>
+        <w:rPr>
+          <w:color w:val="FF0000"/>
+        </w:rPr>
+      </w:pPr>
+    </w:p>
+    <w:p>
+      <w:pPr>
+        <w:shd w:val="clear" w:color="auto" w:fill="FFFFFF"/>
+        <w:spacing w:after="160"/>
+        <w:rPr>
+          <w:color w:val="FF0000"/>
+        </w:rPr>
+      </w:pPr>
+    </w:p>
+    <w:p>
+      <w:pPr>
+        <w:shd w:val="clear" w:color="auto" w:fill="FFFFFF"/>
+        <w:spacing w:after="160"/>
+        <w:rPr>
+          <w:color w:val="FF0000"/>
+        </w:rPr>
+      </w:pPr>
+    </w:p>
+    <w:p>
+      <w:pPr>
+        <w:shd w:val="clear" w:color="auto" w:fill="FFFFFF"/>
+        <w:spacing w:after="160"/>
+        <w:rPr>
+          <w:color w:val="FF0000"/>
+        </w:rPr>
+      </w:pPr>
+    </w:p>
+    <w:p>
+      <w:pPr>
+        <w:shd w:val="clear" w:color="auto" w:fill="FFFFFF"/>
+        <w:spacing w:after="160"/>
+        <w:rPr>
+          <w:color w:val="FF0000"/>
+        </w:rPr>
+      </w:pPr>
+    </w:p>
+    <w:p>
+      <w:pPr>
+        <w:shd w:val="clear" w:color="auto" w:fill="FFFFFF"/>
+        <w:spacing w:after="160"/>
+        <w:rPr>
+          <w:color w:val="FF0000"/>
+        </w:rPr>
+      </w:pPr>
+    </w:p>
+    <w:p>
+      <w:pPr>
+        <w:shd w:val="clear" w:color="auto" w:fill="FFFFFF"/>
+        <w:spacing w:after="160"/>
+        <w:rPr>
+          <w:color w:val="FF0000"/>
+        </w:rPr>
+      </w:pPr>
+    </w:p>
+    <w:p>
+      <w:pPr>
+        <w:shd w:val="clear" w:color="auto" w:fill="FFFFFF"/>
+        <w:spacing w:after="160"/>
+        <w:jc w:val="center"/>
+        <w:rPr>
+          <w:b/>
+          <w:bCs/>
+        </w:rPr>
+      </w:pPr>
       <w:r>
         <w:rPr>
           <w:b/>
-          <w:color w:val="FF0000"/>
-        </w:rPr>
-        <w:t>Modelo conceptual</w:t>
-      </w:r>
-      <w:r>
-        <w:rPr>
-          <w:color w:val="FF0000"/>
-        </w:rPr>
-        <w:t xml:space="preserve"> </w:t>
+          <w:bCs/>
+        </w:rPr>
+        <w:lastRenderedPageBreak/>
+        <w:t>REFERENCIAS</w:t>
       </w:r>
     </w:p>
     <w:p/>
@@ -9673,7 +9459,7 @@
   <w:style w:type="paragraph" w:default="1" w:styleId="Normal">
     <w:name w:val="Normal"/>
     <w:qFormat/>
-    <w:rsid w:val="0080346D"/>
+    <w:rsid w:val="006D464F"/>
   </w:style>
   <w:style w:type="paragraph" w:styleId="Ttulo1">
     <w:name w:val="heading 1"/>

</xml_diff>

<commit_message>
se actualiza el documento con los alcances
</commit_message>
<xml_diff>
--- a/entrega 1 proyecto ing datos.docx
+++ b/entrega 1 proyecto ing datos.docx
@@ -1015,902 +1015,27 @@
       <w:pPr>
         <w:shd w:val="clear" w:color="auto" w:fill="FFFFFF"/>
         <w:spacing w:after="160"/>
+        <w:rPr>
+          <w:bCs/>
+        </w:rPr>
       </w:pPr>
       <w:r>
         <w:t xml:space="preserve"> </w:t>
       </w:r>
-    </w:p>
-    <w:p>
-      <w:pPr>
-        <w:numPr>
-          <w:ilvl w:val="0"/>
-          <w:numId w:val="29"/>
-        </w:numPr>
-        <w:ind w:left="1080"/>
-      </w:pPr>
       <w:r>
-        <w:rPr>
-          <w:b/>
-        </w:rPr>
-        <w:t>Gestión de Usuarios</w:t>
+        <w:t xml:space="preserve">Sobre los diferentes módulos: conductores, debe permitir su consulta por documento, accediendo a información como numero de multas, numero de viajes, sin embargo no se tendrá en cuenta la información específica de la fecha de multas; viajes, describe la información del lugar de origen y destino, además de la cantidad de escalas, sin embargo, no especifica los lugares de las escalas; gastos, permite consultar el precio por Id, el precio es promedio y actualizado con la frecuencia que el usuario desee pero al ser un promedio no se adecua a cada zona del país en específico; vehículos, tendrá información sobre el número de reparaciones pero no describirá cuales son. El usuario principalmente consultara el </w:t>
       </w:r>
       <w:r>
-        <w:t xml:space="preserve"> </w:t>
-      </w:r>
-    </w:p>
-    <w:p>
-      <w:pPr>
-        <w:numPr>
-          <w:ilvl w:val="0"/>
-          <w:numId w:val="11"/>
-        </w:numPr>
-        <w:ind w:left="1080"/>
-      </w:pPr>
-      <w:r>
-        <w:rPr>
-          <w:i/>
-        </w:rPr>
-        <w:t>Objetivo:</w:t>
+        <w:t>módulo</w:t>
       </w:r>
       <w:r>
-        <w:t xml:space="preserve"> permitir la administración de cuentas de acceso y controlar quién puede iniciar sesión en el sistema. </w:t>
-      </w:r>
-    </w:p>
-    <w:p>
-      <w:pPr>
-        <w:numPr>
-          <w:ilvl w:val="0"/>
-          <w:numId w:val="5"/>
-        </w:numPr>
-        <w:ind w:left="1080"/>
-      </w:pPr>
-      <w:r>
-        <w:rPr>
-          <w:i/>
-        </w:rPr>
-        <w:t>Alcance:</w:t>
+        <w:t xml:space="preserve"> facturas, pues es el que brinda información relacionando vehículos, conductores clientes y gastos, sin </w:t>
       </w:r>
       <w:r>
-        <w:t xml:space="preserve"> </w:t>
-      </w:r>
-    </w:p>
-    <w:p>
-      <w:pPr>
-        <w:numPr>
-          <w:ilvl w:val="0"/>
-          <w:numId w:val="42"/>
-        </w:numPr>
-        <w:ind w:left="1800"/>
-      </w:pPr>
-      <w:r>
-        <w:t xml:space="preserve">Registro, actualización y eliminación de usuarios. </w:t>
-      </w:r>
-    </w:p>
-    <w:p>
-      <w:pPr>
-        <w:numPr>
-          <w:ilvl w:val="0"/>
-          <w:numId w:val="21"/>
-        </w:numPr>
-        <w:ind w:left="1800"/>
-      </w:pPr>
-      <w:r>
-        <w:t xml:space="preserve">Inicio de sesión con validación de credenciales. </w:t>
-      </w:r>
-    </w:p>
-    <w:p>
-      <w:pPr>
-        <w:numPr>
-          <w:ilvl w:val="0"/>
-          <w:numId w:val="43"/>
-        </w:numPr>
-        <w:ind w:left="1800"/>
-      </w:pPr>
-      <w:r>
-        <w:t xml:space="preserve">Asignación de roles (por ejemplo, administrador, usuario estándar) y estado (activo/inactivo). </w:t>
-      </w:r>
-    </w:p>
-    <w:p>
-      <w:pPr>
-        <w:shd w:val="clear" w:color="auto" w:fill="FFFFFF"/>
-        <w:ind w:left="720"/>
-      </w:pPr>
-      <w:r>
-        <w:t xml:space="preserve"> </w:t>
-      </w:r>
-    </w:p>
-    <w:p>
-      <w:pPr>
-        <w:numPr>
-          <w:ilvl w:val="0"/>
-          <w:numId w:val="22"/>
-        </w:numPr>
-        <w:ind w:left="1080"/>
-      </w:pPr>
-      <w:r>
-        <w:rPr>
-          <w:b/>
-        </w:rPr>
-        <w:t>Módulo de Conductores</w:t>
+        <w:t>embargo,</w:t>
       </w:r>
       <w:r>
-        <w:t xml:space="preserve"> </w:t>
-      </w:r>
-    </w:p>
-    <w:p>
-      <w:pPr>
-        <w:numPr>
-          <w:ilvl w:val="0"/>
-          <w:numId w:val="45"/>
-        </w:numPr>
-        <w:ind w:left="1080"/>
-      </w:pPr>
-      <w:r>
-        <w:rPr>
-          <w:i/>
-        </w:rPr>
-        <w:t>Objetivo:</w:t>
-      </w:r>
-      <w:r>
-        <w:t xml:space="preserve"> almacenar y consultar la información detallada de cada conductor. </w:t>
-      </w:r>
-    </w:p>
-    <w:p>
-      <w:pPr>
-        <w:numPr>
-          <w:ilvl w:val="0"/>
-          <w:numId w:val="47"/>
-        </w:numPr>
-        <w:ind w:left="1080"/>
-      </w:pPr>
-      <w:r>
-        <w:rPr>
-          <w:i/>
-        </w:rPr>
-        <w:t>Alcance:</w:t>
-      </w:r>
-      <w:r>
-        <w:t xml:space="preserve"> </w:t>
-      </w:r>
-    </w:p>
-    <w:p>
-      <w:pPr>
-        <w:numPr>
-          <w:ilvl w:val="0"/>
-          <w:numId w:val="36"/>
-        </w:numPr>
-        <w:ind w:left="1800"/>
-      </w:pPr>
-      <w:r>
-        <w:t xml:space="preserve">Datos personales: nombre, documento, número de licencia, etc. </w:t>
-      </w:r>
-    </w:p>
-    <w:p>
-      <w:pPr>
-        <w:numPr>
-          <w:ilvl w:val="0"/>
-          <w:numId w:val="6"/>
-        </w:numPr>
-        <w:ind w:left="1800"/>
-      </w:pPr>
-      <w:r>
-        <w:t xml:space="preserve">Historial de viajes, gastos asociados y estado del conductor (activo, inactivo). </w:t>
-      </w:r>
-    </w:p>
-    <w:p>
-      <w:pPr>
-        <w:numPr>
-          <w:ilvl w:val="0"/>
-          <w:numId w:val="12"/>
-        </w:numPr>
-        <w:ind w:left="1800"/>
-      </w:pPr>
-      <w:r>
-        <w:t xml:space="preserve">Posibilidad de consultar y filtrar conductores según rendimiento o gastos. </w:t>
-      </w:r>
-    </w:p>
-    <w:p>
-      <w:pPr>
-        <w:shd w:val="clear" w:color="auto" w:fill="FFFFFF"/>
-        <w:ind w:left="720"/>
-      </w:pPr>
-      <w:r>
-        <w:t xml:space="preserve"> </w:t>
-      </w:r>
-    </w:p>
-    <w:p>
-      <w:pPr>
-        <w:numPr>
-          <w:ilvl w:val="0"/>
-          <w:numId w:val="20"/>
-        </w:numPr>
-        <w:ind w:left="1080"/>
-      </w:pPr>
-      <w:r>
-        <w:rPr>
-          <w:b/>
-        </w:rPr>
-        <w:t>Módulo de Vehículos</w:t>
-      </w:r>
-      <w:r>
-        <w:t xml:space="preserve"> </w:t>
-      </w:r>
-    </w:p>
-    <w:p>
-      <w:pPr>
-        <w:numPr>
-          <w:ilvl w:val="0"/>
-          <w:numId w:val="56"/>
-        </w:numPr>
-        <w:ind w:left="1080"/>
-      </w:pPr>
-      <w:r>
-        <w:rPr>
-          <w:i/>
-        </w:rPr>
-        <w:t>Objetivo:</w:t>
-      </w:r>
-      <w:r>
-        <w:t xml:space="preserve"> gestionar la información de cada vehículo de la empresa. </w:t>
-      </w:r>
-    </w:p>
-    <w:p>
-      <w:pPr>
-        <w:numPr>
-          <w:ilvl w:val="0"/>
-          <w:numId w:val="50"/>
-        </w:numPr>
-        <w:ind w:left="1080"/>
-      </w:pPr>
-      <w:r>
-        <w:rPr>
-          <w:i/>
-        </w:rPr>
-        <w:t>Alcance:</w:t>
-      </w:r>
-      <w:r>
-        <w:t xml:space="preserve"> </w:t>
-      </w:r>
-    </w:p>
-    <w:p>
-      <w:pPr>
-        <w:numPr>
-          <w:ilvl w:val="0"/>
-          <w:numId w:val="39"/>
-        </w:numPr>
-        <w:ind w:left="1800"/>
-      </w:pPr>
-      <w:r>
-        <w:t xml:space="preserve">Registro de datos básicos: placa, modelo, tipo de vehículo, estado, etc. </w:t>
-      </w:r>
-    </w:p>
-    <w:p>
-      <w:pPr>
-        <w:numPr>
-          <w:ilvl w:val="0"/>
-          <w:numId w:val="48"/>
-        </w:numPr>
-        <w:ind w:left="1800"/>
-      </w:pPr>
-      <w:r>
-        <w:t xml:space="preserve">Control de gastos asociados al vehículo (mantenimientos, reparaciones, impuestos). </w:t>
-      </w:r>
-    </w:p>
-    <w:p>
-      <w:pPr>
-        <w:numPr>
-          <w:ilvl w:val="0"/>
-          <w:numId w:val="55"/>
-        </w:numPr>
-        <w:ind w:left="1800"/>
-      </w:pPr>
-      <w:r>
-        <w:t xml:space="preserve">Asignación de un conductor responsable y actualización del estado (disponible/en servicio/fuera de servicio). </w:t>
-      </w:r>
-    </w:p>
-    <w:p>
-      <w:pPr>
-        <w:shd w:val="clear" w:color="auto" w:fill="FFFFFF"/>
-        <w:ind w:left="720"/>
-      </w:pPr>
-      <w:r>
-        <w:t xml:space="preserve"> </w:t>
-      </w:r>
-    </w:p>
-    <w:p>
-      <w:pPr>
-        <w:numPr>
-          <w:ilvl w:val="0"/>
-          <w:numId w:val="3"/>
-        </w:numPr>
-        <w:ind w:left="1080"/>
-      </w:pPr>
-      <w:r>
-        <w:rPr>
-          <w:b/>
-        </w:rPr>
-        <w:t>Módulo de Clientes</w:t>
-      </w:r>
-      <w:r>
-        <w:t xml:space="preserve"> </w:t>
-      </w:r>
-    </w:p>
-    <w:p>
-      <w:pPr>
-        <w:numPr>
-          <w:ilvl w:val="0"/>
-          <w:numId w:val="38"/>
-        </w:numPr>
-        <w:ind w:left="1080"/>
-      </w:pPr>
-      <w:r>
-        <w:rPr>
-          <w:i/>
-        </w:rPr>
-        <w:t>Objetivo:</w:t>
-      </w:r>
-      <w:r>
-        <w:t xml:space="preserve"> llevar un registro de los clientes y sus datos de contacto, así como un historial de interacciones. </w:t>
-      </w:r>
-    </w:p>
-    <w:p>
-      <w:pPr>
-        <w:numPr>
-          <w:ilvl w:val="0"/>
-          <w:numId w:val="37"/>
-        </w:numPr>
-        <w:ind w:left="1080"/>
-      </w:pPr>
-      <w:r>
-        <w:rPr>
-          <w:i/>
-        </w:rPr>
-        <w:t>Alcance:</w:t>
-      </w:r>
-      <w:r>
-        <w:t xml:space="preserve"> </w:t>
-      </w:r>
-    </w:p>
-    <w:p>
-      <w:pPr>
-        <w:numPr>
-          <w:ilvl w:val="0"/>
-          <w:numId w:val="26"/>
-        </w:numPr>
-        <w:ind w:left="1800"/>
-      </w:pPr>
-      <w:r>
-        <w:t xml:space="preserve">Alta, baja y modificación de información de clientes. </w:t>
-      </w:r>
-    </w:p>
-    <w:p>
-      <w:pPr>
-        <w:numPr>
-          <w:ilvl w:val="0"/>
-          <w:numId w:val="7"/>
-        </w:numPr>
-        <w:ind w:left="1800"/>
-      </w:pPr>
-      <w:r>
-        <w:t xml:space="preserve">Gestión de contactos y métodos de pago. </w:t>
-      </w:r>
-    </w:p>
-    <w:p>
-      <w:pPr>
-        <w:numPr>
-          <w:ilvl w:val="0"/>
-          <w:numId w:val="4"/>
-        </w:numPr>
-        <w:ind w:left="1800"/>
-      </w:pPr>
-      <w:r>
-        <w:lastRenderedPageBreak/>
-        <w:t xml:space="preserve">Integración con facturación y viajes para consultar consumo histórico de servicios. </w:t>
-      </w:r>
-    </w:p>
-    <w:p>
-      <w:pPr>
-        <w:shd w:val="clear" w:color="auto" w:fill="FFFFFF"/>
-        <w:ind w:left="720"/>
-      </w:pPr>
-      <w:r>
-        <w:t xml:space="preserve"> </w:t>
-      </w:r>
-    </w:p>
-    <w:p>
-      <w:pPr>
-        <w:numPr>
-          <w:ilvl w:val="0"/>
-          <w:numId w:val="35"/>
-        </w:numPr>
-        <w:ind w:left="1080"/>
-      </w:pPr>
-      <w:r>
-        <w:rPr>
-          <w:b/>
-        </w:rPr>
-        <w:t>Módulo de Viajes</w:t>
-      </w:r>
-      <w:r>
-        <w:t xml:space="preserve"> </w:t>
-      </w:r>
-    </w:p>
-    <w:p>
-      <w:pPr>
-        <w:numPr>
-          <w:ilvl w:val="0"/>
-          <w:numId w:val="58"/>
-        </w:numPr>
-        <w:ind w:left="1080"/>
-      </w:pPr>
-      <w:r>
-        <w:rPr>
-          <w:i/>
-        </w:rPr>
-        <w:t>Objetivo:</w:t>
-      </w:r>
-      <w:r>
-        <w:t xml:space="preserve"> capturar y administrar la información de cada trayecto realizado por la empresa de transporte. </w:t>
-      </w:r>
-    </w:p>
-    <w:p>
-      <w:pPr>
-        <w:numPr>
-          <w:ilvl w:val="0"/>
-          <w:numId w:val="32"/>
-        </w:numPr>
-        <w:ind w:left="1080"/>
-      </w:pPr>
-      <w:r>
-        <w:rPr>
-          <w:i/>
-        </w:rPr>
-        <w:t>Alcance:</w:t>
-      </w:r>
-      <w:r>
-        <w:t xml:space="preserve"> </w:t>
-      </w:r>
-    </w:p>
-    <w:p>
-      <w:pPr>
-        <w:numPr>
-          <w:ilvl w:val="0"/>
-          <w:numId w:val="30"/>
-        </w:numPr>
-        <w:ind w:left="1800"/>
-      </w:pPr>
-      <w:r>
-        <w:t xml:space="preserve">Registro de origen, destino, duración, fechas y conductor asignado. </w:t>
-      </w:r>
-    </w:p>
-    <w:p>
-      <w:pPr>
-        <w:numPr>
-          <w:ilvl w:val="0"/>
-          <w:numId w:val="59"/>
-        </w:numPr>
-        <w:ind w:left="1800"/>
-      </w:pPr>
-      <w:r>
-        <w:t xml:space="preserve">Asociación con facturas y gastos específicos. </w:t>
-      </w:r>
-    </w:p>
-    <w:p>
-      <w:pPr>
-        <w:numPr>
-          <w:ilvl w:val="0"/>
-          <w:numId w:val="44"/>
-        </w:numPr>
-        <w:ind w:left="1800"/>
-      </w:pPr>
-      <w:r>
-        <w:t xml:space="preserve">Consulta de viajes por fecha, conductor, vehículo o cliente para fines de control y reportes. </w:t>
-      </w:r>
-    </w:p>
-    <w:p>
-      <w:pPr>
-        <w:shd w:val="clear" w:color="auto" w:fill="FFFFFF"/>
-        <w:ind w:left="720"/>
-      </w:pPr>
-      <w:r>
-        <w:t xml:space="preserve"> </w:t>
-      </w:r>
-    </w:p>
-    <w:p>
-      <w:pPr>
-        <w:numPr>
-          <w:ilvl w:val="0"/>
-          <w:numId w:val="24"/>
-        </w:numPr>
-        <w:ind w:left="1080"/>
-      </w:pPr>
-      <w:r>
-        <w:rPr>
-          <w:b/>
-        </w:rPr>
-        <w:t>Módulo de Facturas</w:t>
-      </w:r>
-      <w:r>
-        <w:t xml:space="preserve"> </w:t>
-      </w:r>
-    </w:p>
-    <w:p>
-      <w:pPr>
-        <w:numPr>
-          <w:ilvl w:val="0"/>
-          <w:numId w:val="33"/>
-        </w:numPr>
-        <w:ind w:left="1080"/>
-      </w:pPr>
-      <w:r>
-        <w:rPr>
-          <w:i/>
-        </w:rPr>
-        <w:t>Objetivo:</w:t>
-      </w:r>
-      <w:r>
-        <w:t xml:space="preserve"> emitir, almacenar y consultar la información relacionada con los cobros por servicios de transporte. </w:t>
-      </w:r>
-    </w:p>
-    <w:p>
-      <w:pPr>
-        <w:numPr>
-          <w:ilvl w:val="0"/>
-          <w:numId w:val="34"/>
-        </w:numPr>
-        <w:ind w:left="1080"/>
-      </w:pPr>
-      <w:r>
-        <w:rPr>
-          <w:i/>
-        </w:rPr>
-        <w:t>Alcance:</w:t>
-      </w:r>
-      <w:r>
-        <w:t xml:space="preserve"> </w:t>
-      </w:r>
-    </w:p>
-    <w:p>
-      <w:pPr>
-        <w:numPr>
-          <w:ilvl w:val="0"/>
-          <w:numId w:val="19"/>
-        </w:numPr>
-        <w:ind w:left="1800"/>
-      </w:pPr>
-      <w:r>
-        <w:t xml:space="preserve">Creación de facturas vinculadas a viajes y clientes. </w:t>
-      </w:r>
-    </w:p>
-    <w:p>
-      <w:pPr>
-        <w:numPr>
-          <w:ilvl w:val="0"/>
-          <w:numId w:val="14"/>
-        </w:numPr>
-        <w:ind w:left="1800"/>
-      </w:pPr>
-      <w:r>
-        <w:t xml:space="preserve">Cálculo de “ganancia del viaje” y relación con gastos. </w:t>
-      </w:r>
-    </w:p>
-    <w:p>
-      <w:pPr>
-        <w:numPr>
-          <w:ilvl w:val="0"/>
-          <w:numId w:val="16"/>
-        </w:numPr>
-        <w:ind w:left="1800"/>
-      </w:pPr>
-      <w:r>
-        <w:t xml:space="preserve">Reportes de facturación general y por cliente. </w:t>
-      </w:r>
-    </w:p>
-    <w:p>
-      <w:pPr>
-        <w:shd w:val="clear" w:color="auto" w:fill="FFFFFF"/>
-        <w:ind w:left="720"/>
-      </w:pPr>
-      <w:r>
-        <w:t xml:space="preserve"> </w:t>
-      </w:r>
-    </w:p>
-    <w:p>
-      <w:pPr>
-        <w:numPr>
-          <w:ilvl w:val="0"/>
-          <w:numId w:val="15"/>
-        </w:numPr>
-        <w:ind w:left="1080"/>
-      </w:pPr>
-      <w:r>
-        <w:rPr>
-          <w:b/>
-        </w:rPr>
-        <w:t>Módulo de Gastos</w:t>
-      </w:r>
-      <w:r>
-        <w:t xml:space="preserve"> </w:t>
-      </w:r>
-    </w:p>
-    <w:p>
-      <w:pPr>
-        <w:numPr>
-          <w:ilvl w:val="0"/>
-          <w:numId w:val="18"/>
-        </w:numPr>
-        <w:ind w:left="1080"/>
-      </w:pPr>
-      <w:r>
-        <w:rPr>
-          <w:i/>
-        </w:rPr>
-        <w:t>Objetivo:</w:t>
-      </w:r>
-      <w:r>
-        <w:t xml:space="preserve"> controlar los gastos operativos y administrativos de la empresa (combustible, reparaciones, multas, etc.). </w:t>
-      </w:r>
-    </w:p>
-    <w:p>
-      <w:pPr>
-        <w:numPr>
-          <w:ilvl w:val="0"/>
-          <w:numId w:val="1"/>
-        </w:numPr>
-        <w:ind w:left="1080"/>
-      </w:pPr>
-      <w:r>
-        <w:rPr>
-          <w:i/>
-        </w:rPr>
-        <w:t>Alcance:</w:t>
-      </w:r>
-      <w:r>
-        <w:t xml:space="preserve"> </w:t>
-      </w:r>
-    </w:p>
-    <w:p>
-      <w:pPr>
-        <w:numPr>
-          <w:ilvl w:val="0"/>
-          <w:numId w:val="8"/>
-        </w:numPr>
-        <w:ind w:left="1800"/>
-      </w:pPr>
-      <w:r>
-        <w:t xml:space="preserve">Registro de tipo de gasto, valor, fecha y relación con vehículo o viaje, según corresponda. </w:t>
-      </w:r>
-    </w:p>
-    <w:p>
-      <w:pPr>
-        <w:numPr>
-          <w:ilvl w:val="0"/>
-          <w:numId w:val="2"/>
-        </w:numPr>
-        <w:ind w:left="1800"/>
-      </w:pPr>
-      <w:r>
-        <w:t xml:space="preserve">Posibilidad de agrupar y consultar los gastos totales por conductor, vehículo o período. </w:t>
-      </w:r>
-    </w:p>
-    <w:p>
-      <w:pPr>
-        <w:numPr>
-          <w:ilvl w:val="0"/>
-          <w:numId w:val="46"/>
-        </w:numPr>
-        <w:ind w:left="1800"/>
-      </w:pPr>
-      <w:r>
-        <w:t xml:space="preserve">Análisis de impacto en la rentabilidad de la empresa (por integración con el módulo de Facturas). </w:t>
-      </w:r>
-    </w:p>
-    <w:p>
-      <w:pPr>
-        <w:shd w:val="clear" w:color="auto" w:fill="FFFFFF"/>
-        <w:ind w:left="720"/>
-      </w:pPr>
-      <w:r>
-        <w:t xml:space="preserve"> </w:t>
-      </w:r>
-    </w:p>
-    <w:p>
-      <w:pPr>
-        <w:numPr>
-          <w:ilvl w:val="0"/>
-          <w:numId w:val="10"/>
-        </w:numPr>
-        <w:ind w:left="1080"/>
-      </w:pPr>
-      <w:r>
-        <w:rPr>
-          <w:b/>
-        </w:rPr>
-        <w:t>Reportes y análisis de datos</w:t>
-      </w:r>
-      <w:r>
-        <w:t xml:space="preserve"> </w:t>
-      </w:r>
-    </w:p>
-    <w:p>
-      <w:pPr>
-        <w:numPr>
-          <w:ilvl w:val="0"/>
-          <w:numId w:val="17"/>
-        </w:numPr>
-        <w:ind w:left="1080"/>
-      </w:pPr>
-      <w:r>
-        <w:rPr>
-          <w:i/>
-        </w:rPr>
-        <w:t>Objetivo:</w:t>
-      </w:r>
-      <w:r>
-        <w:t xml:space="preserve"> apoyar la toma de decisiones estratégicas del dueño de la empresa. </w:t>
-      </w:r>
-    </w:p>
-    <w:p>
-      <w:pPr>
-        <w:numPr>
-          <w:ilvl w:val="0"/>
-          <w:numId w:val="53"/>
-        </w:numPr>
-        <w:ind w:left="1080"/>
-      </w:pPr>
-      <w:r>
-        <w:rPr>
-          <w:i/>
-        </w:rPr>
-        <w:t>Alcance:</w:t>
-      </w:r>
-      <w:r>
-        <w:t xml:space="preserve"> </w:t>
-      </w:r>
-    </w:p>
-    <w:p>
-      <w:pPr>
-        <w:numPr>
-          <w:ilvl w:val="0"/>
-          <w:numId w:val="23"/>
-        </w:numPr>
-        <w:ind w:left="1800"/>
-      </w:pPr>
-      <w:r>
-        <w:t xml:space="preserve">Generación de reportes de ganancias, gastos, uso de vehículos, desempeño de conductores y rentabilidad por cliente. </w:t>
-      </w:r>
-    </w:p>
-    <w:p>
-      <w:pPr>
-        <w:numPr>
-          <w:ilvl w:val="0"/>
-          <w:numId w:val="41"/>
-        </w:numPr>
-        <w:ind w:left="1800"/>
-      </w:pPr>
-      <w:r>
-        <w:t xml:space="preserve">Búsquedas avanzadas evitando ambigüedades y duplicaciones de información. </w:t>
-      </w:r>
-    </w:p>
-    <w:p>
-      <w:pPr>
-        <w:numPr>
-          <w:ilvl w:val="0"/>
-          <w:numId w:val="54"/>
-        </w:numPr>
-        <w:ind w:left="1800"/>
-      </w:pPr>
-      <w:r>
-        <w:t xml:space="preserve">Exportación de datos (CSV, PDF, etc.) para auditorías o análisis externos. </w:t>
-      </w:r>
-    </w:p>
-    <w:p>
-      <w:pPr>
-        <w:shd w:val="clear" w:color="auto" w:fill="FFFFFF"/>
-        <w:ind w:left="720"/>
-      </w:pPr>
-      <w:r>
-        <w:t xml:space="preserve"> </w:t>
-      </w:r>
-    </w:p>
-    <w:p>
-      <w:pPr>
-        <w:numPr>
-          <w:ilvl w:val="0"/>
-          <w:numId w:val="52"/>
-        </w:numPr>
-        <w:ind w:left="1080"/>
-      </w:pPr>
-      <w:r>
-        <w:rPr>
-          <w:b/>
-        </w:rPr>
-        <w:t>Seguridad y control de accesos</w:t>
-      </w:r>
-      <w:r>
-        <w:t xml:space="preserve"> </w:t>
-      </w:r>
-    </w:p>
-    <w:p>
-      <w:pPr>
-        <w:numPr>
-          <w:ilvl w:val="0"/>
-          <w:numId w:val="9"/>
-        </w:numPr>
-        <w:ind w:left="1080"/>
-      </w:pPr>
-      <w:r>
-        <w:rPr>
-          <w:i/>
-        </w:rPr>
-        <w:t>Objetivo:</w:t>
-      </w:r>
-      <w:r>
-        <w:t xml:space="preserve"> garantizar la confidencialidad e integridad de la información. </w:t>
-      </w:r>
-    </w:p>
-    <w:p>
-      <w:pPr>
-        <w:numPr>
-          <w:ilvl w:val="0"/>
-          <w:numId w:val="27"/>
-        </w:numPr>
-        <w:ind w:left="1080"/>
-      </w:pPr>
-      <w:r>
-        <w:rPr>
-          <w:i/>
-        </w:rPr>
-        <w:t>Alcance:</w:t>
-      </w:r>
-      <w:r>
-        <w:t xml:space="preserve"> </w:t>
-      </w:r>
-    </w:p>
-    <w:p>
-      <w:pPr>
-        <w:numPr>
-          <w:ilvl w:val="0"/>
-          <w:numId w:val="40"/>
-        </w:numPr>
-        <w:ind w:left="1800"/>
-      </w:pPr>
-      <w:r>
-        <w:t xml:space="preserve">Mecanismos de autenticación para usuarios. </w:t>
-      </w:r>
-    </w:p>
-    <w:p>
-      <w:pPr>
-        <w:numPr>
-          <w:ilvl w:val="0"/>
-          <w:numId w:val="25"/>
-        </w:numPr>
-        <w:ind w:left="1800"/>
-      </w:pPr>
-      <w:r>
-        <w:lastRenderedPageBreak/>
-        <w:t xml:space="preserve">Permisos de lectura/escritura basados en roles, con privilegios totales para el dueño o administrador principal. </w:t>
-      </w:r>
-    </w:p>
-    <w:p>
-      <w:pPr>
-        <w:numPr>
-          <w:ilvl w:val="0"/>
-          <w:numId w:val="31"/>
-        </w:numPr>
-        <w:ind w:left="1800"/>
-      </w:pPr>
-      <w:r>
-        <w:t xml:space="preserve">Seguimiento de cambios críticos (fecha, usuario que modificó, etc.). </w:t>
-      </w:r>
-    </w:p>
-    <w:p>
-      <w:pPr>
-        <w:shd w:val="clear" w:color="auto" w:fill="FFFFFF"/>
-        <w:ind w:left="720"/>
-      </w:pPr>
-      <w:r>
-        <w:t xml:space="preserve"> </w:t>
+        <w:t xml:space="preserve"> la utilidad total de un viaje se calculara restándole gastos al pago inicial, por lo que se obtendrá un aproximado</w:t>
       </w:r>
     </w:p>
     <w:p>
@@ -1937,10 +1062,7 @@
         <w:jc w:val="both"/>
       </w:pPr>
       <w:r>
-        <w:t>No se contempla la localización en tiempo real de vehículos ni</w:t>
-      </w:r>
-      <w:r>
-        <w:t xml:space="preserve"> pasajeros</w:t>
+        <w:t>No se contempla la localización en tiempo real de vehículos ni pasajeros</w:t>
       </w:r>
     </w:p>
     <w:p>
@@ -1958,8 +1080,13 @@
         <w:t>especificará</w:t>
       </w:r>
       <w:r>
-        <w:t xml:space="preserve"> cual es la ruta a tomar</w:t>
+        <w:t xml:space="preserve"> cual es </w:t>
       </w:r>
+      <w:proofErr w:type="gramStart"/>
+      <w:r>
+        <w:t>la ruta a tomar</w:t>
+      </w:r>
+      <w:proofErr w:type="gramEnd"/>
     </w:p>
     <w:p>
       <w:pPr>
@@ -1975,95 +1102,141 @@
     </w:p>
     <w:p>
       <w:pPr>
+        <w:pStyle w:val="Prrafodelista"/>
         <w:shd w:val="clear" w:color="auto" w:fill="FFFFFF"/>
         <w:spacing w:after="160"/>
-        <w:ind w:firstLine="60"/>
-        <w:jc w:val="both"/>
-      </w:pPr>
-    </w:p>
-    <w:p>
-      <w:pPr>
-        <w:shd w:val="clear" w:color="auto" w:fill="FFFFFF"/>
-        <w:spacing w:after="160"/>
-        <w:ind w:firstLine="60"/>
-        <w:jc w:val="both"/>
-      </w:pPr>
-    </w:p>
-    <w:p>
-      <w:pPr>
-        <w:shd w:val="clear" w:color="auto" w:fill="FFFFFF"/>
-        <w:spacing w:after="160"/>
-      </w:pPr>
-    </w:p>
-    <w:p>
-      <w:pPr>
-        <w:shd w:val="clear" w:color="auto" w:fill="FFFFFF"/>
-        <w:spacing w:after="160"/>
+        <w:jc w:val="center"/>
+        <w:rPr>
+          <w:sz w:val="24"/>
+          <w:szCs w:val="24"/>
+        </w:rPr>
       </w:pPr>
       <w:r>
         <w:rPr>
           <w:b/>
-        </w:rPr>
-        <w:t>Alternativas de solución</w:t>
-      </w:r>
-      <w:r>
-        <w:t xml:space="preserve"> </w:t>
+          <w:sz w:val="24"/>
+          <w:szCs w:val="24"/>
+        </w:rPr>
+        <w:t>METODOLOGIA</w:t>
       </w:r>
     </w:p>
     <w:p>
-      <w:pPr>
-        <w:shd w:val="clear" w:color="auto" w:fill="FFFFFF"/>
-        <w:spacing w:after="160"/>
-      </w:pPr>
       <w:r>
+        <w:t xml:space="preserve">Se uso la metodología </w:t>
+      </w:r>
+      <w:proofErr w:type="spellStart"/>
+      <w:r>
+        <w:t>kanban</w:t>
+      </w:r>
+      <w:proofErr w:type="spellEnd"/>
+      <w:r>
+        <w:t xml:space="preserve">, y le evidencia esta en el siguiente </w:t>
+      </w:r>
+      <w:proofErr w:type="gramStart"/>
+      <w:r>
         <w:rPr>
           <w:b/>
-        </w:rPr>
-        <w:t>Alternativa de solución seleccionada</w:t>
+          <w:bCs/>
+        </w:rPr>
+        <w:t>link</w:t>
+      </w:r>
+      <w:proofErr w:type="gramEnd"/>
+      <w:r>
+        <w:t xml:space="preserve">: </w:t>
       </w:r>
       <w:r>
-        <w:t xml:space="preserve"> </w:t>
+        <w:t>https://trello.com/invite/b/67a13ac3a9133e5b4ebd7466/ATTIa544d982ce8edae08ba40752628b4cd491A900F2/ing-datos</w:t>
       </w:r>
     </w:p>
     <w:p>
       <w:pPr>
         <w:shd w:val="clear" w:color="auto" w:fill="FFFFFF"/>
         <w:spacing w:after="160"/>
+        <w:jc w:val="center"/>
+        <w:rPr>
+          <w:b/>
+          <w:bCs/>
+        </w:rPr>
       </w:pPr>
       <w:r>
         <w:rPr>
           <w:b/>
-          <w:color w:val="FF0000"/>
-        </w:rPr>
-        <w:t>Requisitos funcionales</w:t>
-      </w:r>
-      <w:r>
-        <w:rPr>
-          <w:color w:val="FF0000"/>
-        </w:rPr>
-        <w:t xml:space="preserve"> </w:t>
+          <w:bCs/>
+        </w:rPr>
+        <w:t>MAPA STAKEHOLDERS</w:t>
       </w:r>
     </w:p>
     <w:p>
       <w:pPr>
         <w:shd w:val="clear" w:color="auto" w:fill="FFFFFF"/>
         <w:spacing w:after="160"/>
-        <w:rPr>
-          <w:color w:val="FF0000"/>
-        </w:rPr>
+        <w:jc w:val="center"/>
       </w:pPr>
       <w:r>
-        <w:rPr>
-          <w:b/>
-          <w:color w:val="FF0000"/>
-        </w:rPr>
-        <w:t>Historias de usuario</w:t>
-      </w:r>
-      <w:r>
-        <w:rPr>
-          <w:color w:val="FF0000"/>
-        </w:rPr>
-        <w:t xml:space="preserve"> </w:t>
+        <w:lastRenderedPageBreak/>
+        <w:drawing>
+          <wp:anchor distT="0" distB="0" distL="114300" distR="114300" simplePos="0" relativeHeight="251658240" behindDoc="0" locked="0" layoutInCell="1" allowOverlap="1" wp14:anchorId="3311AD10" wp14:editId="412EA83F">
+            <wp:simplePos x="0" y="0"/>
+            <wp:positionH relativeFrom="margin">
+              <wp:align>center</wp:align>
+            </wp:positionH>
+            <wp:positionV relativeFrom="paragraph">
+              <wp:posOffset>8255</wp:posOffset>
+            </wp:positionV>
+            <wp:extent cx="4514850" cy="3659505"/>
+            <wp:effectExtent l="0" t="0" r="0" b="0"/>
+            <wp:wrapThrough wrapText="bothSides">
+              <wp:wrapPolygon edited="0">
+                <wp:start x="0" y="0"/>
+                <wp:lineTo x="0" y="21476"/>
+                <wp:lineTo x="21509" y="21476"/>
+                <wp:lineTo x="21509" y="0"/>
+                <wp:lineTo x="0" y="0"/>
+              </wp:wrapPolygon>
+            </wp:wrapThrough>
+            <wp:docPr id="701823651" name="Imagen 1" descr="Imagen que contiene Interfaz de usuario gráfica&#10;&#10;El contenido generado por IA puede ser incorrecto."/>
+            <wp:cNvGraphicFramePr>
+              <a:graphicFrameLocks xmlns:a="http://schemas.openxmlformats.org/drawingml/2006/main" noChangeAspect="1"/>
+            </wp:cNvGraphicFramePr>
+            <a:graphic xmlns:a="http://schemas.openxmlformats.org/drawingml/2006/main">
+              <a:graphicData uri="http://schemas.openxmlformats.org/drawingml/2006/picture">
+                <pic:pic xmlns:pic="http://schemas.openxmlformats.org/drawingml/2006/picture">
+                  <pic:nvPicPr>
+                    <pic:cNvPr id="701823651" name="Imagen 1" descr="Imagen que contiene Interfaz de usuario gráfica&#10;&#10;El contenido generado por IA puede ser incorrecto."/>
+                    <pic:cNvPicPr/>
+                  </pic:nvPicPr>
+                  <pic:blipFill>
+                    <a:blip r:embed="rId7">
+                      <a:extLst>
+                        <a:ext uri="{28A0092B-C50C-407E-A947-70E740481C1C}">
+                          <a14:useLocalDpi xmlns:a14="http://schemas.microsoft.com/office/drawing/2010/main" val="0"/>
+                        </a:ext>
+                      </a:extLst>
+                    </a:blip>
+                    <a:stretch>
+                      <a:fillRect/>
+                    </a:stretch>
+                  </pic:blipFill>
+                  <pic:spPr>
+                    <a:xfrm>
+                      <a:off x="0" y="0"/>
+                      <a:ext cx="4514850" cy="3659505"/>
+                    </a:xfrm>
+                    <a:prstGeom prst="rect">
+                      <a:avLst/>
+                    </a:prstGeom>
+                  </pic:spPr>
+                </pic:pic>
+              </a:graphicData>
+            </a:graphic>
+            <wp14:sizeRelH relativeFrom="page">
+              <wp14:pctWidth>0</wp14:pctWidth>
+            </wp14:sizeRelH>
+            <wp14:sizeRelV relativeFrom="page">
+              <wp14:pctHeight>0</wp14:pctHeight>
+            </wp14:sizeRelV>
+          </wp:anchor>
+        </w:drawing>
       </w:r>
     </w:p>
     <w:p>
@@ -2074,19 +1247,6 @@
           <w:color w:val="FF0000"/>
         </w:rPr>
       </w:pPr>
-      <w:r>
-        <w:rPr>
-          <w:b/>
-          <w:color w:val="FF0000"/>
-        </w:rPr>
-        <w:t>Diagrama de clases</w:t>
-      </w:r>
-      <w:r>
-        <w:rPr>
-          <w:color w:val="FF0000"/>
-        </w:rPr>
-        <w:t xml:space="preserve"> </w:t>
-      </w:r>
     </w:p>
     <w:p>
       <w:pPr>
@@ -2096,18 +1256,258 @@
           <w:color w:val="FF0000"/>
         </w:rPr>
       </w:pPr>
+    </w:p>
+    <w:p>
+      <w:pPr>
+        <w:shd w:val="clear" w:color="auto" w:fill="FFFFFF"/>
+        <w:spacing w:after="160"/>
+        <w:rPr>
+          <w:color w:val="FF0000"/>
+        </w:rPr>
+      </w:pPr>
+    </w:p>
+    <w:p>
+      <w:pPr>
+        <w:shd w:val="clear" w:color="auto" w:fill="FFFFFF"/>
+        <w:spacing w:after="160"/>
+        <w:rPr>
+          <w:color w:val="FF0000"/>
+        </w:rPr>
+      </w:pPr>
+    </w:p>
+    <w:p>
+      <w:pPr>
+        <w:shd w:val="clear" w:color="auto" w:fill="FFFFFF"/>
+        <w:spacing w:after="160"/>
+        <w:rPr>
+          <w:color w:val="FF0000"/>
+        </w:rPr>
+      </w:pPr>
+    </w:p>
+    <w:p>
+      <w:pPr>
+        <w:shd w:val="clear" w:color="auto" w:fill="FFFFFF"/>
+        <w:spacing w:after="160"/>
+        <w:rPr>
+          <w:color w:val="FF0000"/>
+        </w:rPr>
+      </w:pPr>
+    </w:p>
+    <w:p>
+      <w:pPr>
+        <w:shd w:val="clear" w:color="auto" w:fill="FFFFFF"/>
+        <w:spacing w:after="160"/>
+        <w:rPr>
+          <w:color w:val="FF0000"/>
+        </w:rPr>
+      </w:pPr>
+    </w:p>
+    <w:p>
+      <w:pPr>
+        <w:shd w:val="clear" w:color="auto" w:fill="FFFFFF"/>
+        <w:spacing w:after="160"/>
+        <w:rPr>
+          <w:color w:val="FF0000"/>
+        </w:rPr>
+      </w:pPr>
+    </w:p>
+    <w:p>
+      <w:pPr>
+        <w:shd w:val="clear" w:color="auto" w:fill="FFFFFF"/>
+        <w:spacing w:after="160"/>
+        <w:rPr>
+          <w:color w:val="FF0000"/>
+        </w:rPr>
+      </w:pPr>
+    </w:p>
+    <w:p>
+      <w:pPr>
+        <w:shd w:val="clear" w:color="auto" w:fill="FFFFFF"/>
+        <w:spacing w:after="160"/>
+        <w:rPr>
+          <w:color w:val="FF0000"/>
+        </w:rPr>
+      </w:pPr>
+    </w:p>
+    <w:p>
+      <w:pPr>
+        <w:shd w:val="clear" w:color="auto" w:fill="FFFFFF"/>
+        <w:spacing w:after="160"/>
+        <w:rPr>
+          <w:color w:val="FF0000"/>
+        </w:rPr>
+      </w:pPr>
+    </w:p>
+    <w:p>
+      <w:pPr>
+        <w:shd w:val="clear" w:color="auto" w:fill="FFFFFF"/>
+        <w:spacing w:after="160"/>
+        <w:rPr>
+          <w:color w:val="FF0000"/>
+        </w:rPr>
+      </w:pPr>
+    </w:p>
+    <w:p>
+      <w:pPr>
+        <w:shd w:val="clear" w:color="auto" w:fill="FFFFFF"/>
+        <w:spacing w:after="160"/>
+        <w:rPr>
+          <w:color w:val="FF0000"/>
+        </w:rPr>
+      </w:pPr>
+    </w:p>
+    <w:p>
+      <w:pPr>
+        <w:shd w:val="clear" w:color="auto" w:fill="FFFFFF"/>
+        <w:spacing w:after="160"/>
+        <w:rPr>
+          <w:color w:val="FF0000"/>
+        </w:rPr>
+      </w:pPr>
+    </w:p>
+    <w:p>
+      <w:pPr>
+        <w:shd w:val="clear" w:color="auto" w:fill="FFFFFF"/>
+        <w:spacing w:after="160"/>
+        <w:rPr>
+          <w:color w:val="FF0000"/>
+        </w:rPr>
+      </w:pPr>
+    </w:p>
+    <w:p>
+      <w:pPr>
+        <w:shd w:val="clear" w:color="auto" w:fill="FFFFFF"/>
+        <w:spacing w:after="160"/>
+        <w:rPr>
+          <w:color w:val="FF0000"/>
+        </w:rPr>
+      </w:pPr>
+    </w:p>
+    <w:p>
+      <w:pPr>
+        <w:shd w:val="clear" w:color="auto" w:fill="FFFFFF"/>
+        <w:spacing w:after="160"/>
+        <w:rPr>
+          <w:color w:val="FF0000"/>
+        </w:rPr>
+      </w:pPr>
+    </w:p>
+    <w:p>
+      <w:pPr>
+        <w:shd w:val="clear" w:color="auto" w:fill="FFFFFF"/>
+        <w:spacing w:after="160"/>
+        <w:rPr>
+          <w:color w:val="FF0000"/>
+        </w:rPr>
+      </w:pPr>
+    </w:p>
+    <w:p>
+      <w:pPr>
+        <w:shd w:val="clear" w:color="auto" w:fill="FFFFFF"/>
+        <w:spacing w:after="160"/>
+        <w:rPr>
+          <w:color w:val="FF0000"/>
+        </w:rPr>
+      </w:pPr>
+    </w:p>
+    <w:p>
+      <w:pPr>
+        <w:shd w:val="clear" w:color="auto" w:fill="FFFFFF"/>
+        <w:spacing w:after="160"/>
+        <w:rPr>
+          <w:color w:val="FF0000"/>
+        </w:rPr>
+      </w:pPr>
+    </w:p>
+    <w:p>
+      <w:pPr>
+        <w:shd w:val="clear" w:color="auto" w:fill="FFFFFF"/>
+        <w:spacing w:after="160"/>
+        <w:rPr>
+          <w:color w:val="FF0000"/>
+        </w:rPr>
+      </w:pPr>
+    </w:p>
+    <w:p>
+      <w:pPr>
+        <w:shd w:val="clear" w:color="auto" w:fill="FFFFFF"/>
+        <w:spacing w:after="160"/>
+        <w:rPr>
+          <w:color w:val="FF0000"/>
+        </w:rPr>
+      </w:pPr>
+    </w:p>
+    <w:p>
+      <w:pPr>
+        <w:shd w:val="clear" w:color="auto" w:fill="FFFFFF"/>
+        <w:spacing w:after="160"/>
+        <w:rPr>
+          <w:color w:val="FF0000"/>
+        </w:rPr>
+      </w:pPr>
+    </w:p>
+    <w:p>
+      <w:pPr>
+        <w:shd w:val="clear" w:color="auto" w:fill="FFFFFF"/>
+        <w:spacing w:after="160"/>
+        <w:rPr>
+          <w:color w:val="FF0000"/>
+        </w:rPr>
+      </w:pPr>
+    </w:p>
+    <w:p>
+      <w:pPr>
+        <w:shd w:val="clear" w:color="auto" w:fill="FFFFFF"/>
+        <w:spacing w:after="160"/>
+        <w:rPr>
+          <w:color w:val="FF0000"/>
+        </w:rPr>
+      </w:pPr>
+    </w:p>
+    <w:p>
+      <w:pPr>
+        <w:shd w:val="clear" w:color="auto" w:fill="FFFFFF"/>
+        <w:spacing w:after="160"/>
+        <w:rPr>
+          <w:color w:val="FF0000"/>
+        </w:rPr>
+      </w:pPr>
+    </w:p>
+    <w:p>
+      <w:pPr>
+        <w:shd w:val="clear" w:color="auto" w:fill="FFFFFF"/>
+        <w:spacing w:after="160"/>
+        <w:rPr>
+          <w:color w:val="FF0000"/>
+        </w:rPr>
+      </w:pPr>
+    </w:p>
+    <w:p>
+      <w:pPr>
+        <w:shd w:val="clear" w:color="auto" w:fill="FFFFFF"/>
+        <w:spacing w:after="160"/>
+        <w:rPr>
+          <w:color w:val="FF0000"/>
+        </w:rPr>
+      </w:pPr>
+    </w:p>
+    <w:p>
+      <w:pPr>
+        <w:shd w:val="clear" w:color="auto" w:fill="FFFFFF"/>
+        <w:spacing w:after="160"/>
+        <w:jc w:val="center"/>
+        <w:rPr>
+          <w:b/>
+          <w:bCs/>
+        </w:rPr>
+      </w:pPr>
       <w:r>
         <w:rPr>
           <w:b/>
-          <w:color w:val="FF0000"/>
-        </w:rPr>
-        <w:t>Modelo conceptual</w:t>
-      </w:r>
-      <w:r>
-        <w:rPr>
-          <w:color w:val="FF0000"/>
-        </w:rPr>
-        <w:t xml:space="preserve"> </w:t>
+          <w:bCs/>
+        </w:rPr>
+        <w:lastRenderedPageBreak/>
+        <w:t>REFERENCIAS</w:t>
       </w:r>
     </w:p>
     <w:p/>
@@ -10059,7 +9459,7 @@
   <w:style w:type="paragraph" w:default="1" w:styleId="Normal">
     <w:name w:val="Normal"/>
     <w:qFormat/>
-    <w:rsid w:val="0080346D"/>
+    <w:rsid w:val="006D464F"/>
   </w:style>
   <w:style w:type="paragraph" w:styleId="Ttulo1">
     <w:name w:val="heading 1"/>
@@ -10177,6 +9577,7 @@
   <w:style w:type="character" w:default="1" w:styleId="Fuentedeprrafopredeter">
     <w:name w:val="Default Paragraph Font"/>
     <w:uiPriority w:val="1"/>
+    <w:semiHidden/>
     <w:unhideWhenUsed/>
   </w:style>
   <w:style w:type="table" w:default="1" w:styleId="Tablanormal">

</xml_diff>